<commit_message>
Implemted some of the feedback more to go
</commit_message>
<xml_diff>
--- a/MCDONALDBradley_Draft_Dissertation004.docx
+++ b/MCDONALDBradley_Draft_Dissertation004.docx
@@ -6207,12 +6207,7 @@
         <w:t>within</w:t>
       </w:r>
       <w:r>
-        <w:t xml:space="preserve"> the same genre, a 3D platformer. A 3D pla</w:t>
-      </w:r>
-      <w:bookmarkStart w:id="4" w:name="_GoBack"/>
-      <w:bookmarkEnd w:id="4"/>
-      <w:r>
-        <w:t xml:space="preserve">tformer as described </w:t>
+        <w:t xml:space="preserve"> the same genre, a 3D platformer. A 3D platformer as described </w:t>
       </w:r>
       <w:r>
         <w:rPr>
@@ -6230,11 +6225,11 @@
       <w:pPr>
         <w:pStyle w:val="Heading2"/>
       </w:pPr>
-      <w:bookmarkStart w:id="5" w:name="_Toc5263325"/>
+      <w:bookmarkStart w:id="4" w:name="_Toc5263325"/>
       <w:r>
         <w:t xml:space="preserve">1.2 </w:t>
       </w:r>
-      <w:bookmarkEnd w:id="5"/>
+      <w:bookmarkEnd w:id="4"/>
       <w:r>
         <w:t>The Team</w:t>
       </w:r>
@@ -6339,23 +6334,23 @@
       <w:pPr>
         <w:pStyle w:val="Heading2"/>
       </w:pPr>
-      <w:bookmarkStart w:id="6" w:name="_Toc5263326"/>
-      <w:commentRangeStart w:id="7"/>
+      <w:bookmarkStart w:id="5" w:name="_Toc5263326"/>
+      <w:commentRangeStart w:id="6"/>
       <w:r>
         <w:t xml:space="preserve">1.3 </w:t>
       </w:r>
-      <w:bookmarkEnd w:id="6"/>
+      <w:bookmarkEnd w:id="5"/>
       <w:r>
         <w:t>The authors role in the team</w:t>
       </w:r>
-      <w:commentRangeEnd w:id="7"/>
+      <w:commentRangeEnd w:id="6"/>
       <w:r>
         <w:rPr>
           <w:rStyle w:val="CommentReference"/>
           <w:rFonts w:asciiTheme="minorHAnsi" w:eastAsiaTheme="minorHAnsi" w:hAnsiTheme="minorHAnsi" w:cstheme="minorBidi"/>
           <w:color w:val="auto"/>
         </w:rPr>
-        <w:commentReference w:id="7"/>
+        <w:commentReference w:id="6"/>
       </w:r>
     </w:p>
     <w:p>
@@ -6420,7 +6415,7 @@
         </w:rPr>
         <w:t>’</w:t>
       </w:r>
-      <w:commentRangeStart w:id="8"/>
+      <w:commentRangeStart w:id="7"/>
       <w:r>
         <w:rPr>
           <w:highlight w:val="yellow"/>
@@ -6457,12 +6452,12 @@
       <w:r>
         <w:t xml:space="preserve"> where the role would have been more specific. </w:t>
       </w:r>
-      <w:commentRangeEnd w:id="8"/>
+      <w:commentRangeEnd w:id="7"/>
       <w:r>
         <w:rPr>
           <w:rStyle w:val="CommentReference"/>
         </w:rPr>
-        <w:commentReference w:id="8"/>
+        <w:commentReference w:id="7"/>
       </w:r>
       <w:r>
         <w:t>The role of being a generic de</w:t>
@@ -6511,24 +6506,24 @@
       <w:pPr>
         <w:pStyle w:val="Heading2"/>
       </w:pPr>
-      <w:bookmarkStart w:id="9" w:name="_Toc5263327"/>
-      <w:commentRangeStart w:id="10"/>
+      <w:bookmarkStart w:id="8" w:name="_Toc5263327"/>
+      <w:commentRangeStart w:id="9"/>
       <w:r>
         <w:lastRenderedPageBreak/>
         <w:t xml:space="preserve">1.4 </w:t>
       </w:r>
-      <w:bookmarkEnd w:id="9"/>
+      <w:bookmarkEnd w:id="8"/>
       <w:r>
         <w:t>The state of production from first milestone</w:t>
       </w:r>
-      <w:commentRangeEnd w:id="10"/>
+      <w:commentRangeEnd w:id="9"/>
       <w:r>
         <w:rPr>
           <w:rStyle w:val="CommentReference"/>
           <w:rFonts w:asciiTheme="minorHAnsi" w:eastAsiaTheme="minorHAnsi" w:hAnsiTheme="minorHAnsi" w:cstheme="minorBidi"/>
           <w:color w:val="auto"/>
         </w:rPr>
-        <w:commentReference w:id="10"/>
+        <w:commentReference w:id="9"/>
       </w:r>
     </w:p>
     <w:p>
@@ -6569,7 +6564,190 @@
         <w:t xml:space="preserve">Of which the team reorganised with the intent to create more playable areas. </w:t>
       </w:r>
     </w:p>
-    <w:p/>
+    <w:p>
+      <w:r>
+        <w:rPr>
+          <w:noProof/>
+        </w:rPr>
+        <w:drawing>
+          <wp:anchor distT="0" distB="0" distL="114300" distR="114300" simplePos="0" relativeHeight="251676672" behindDoc="0" locked="0" layoutInCell="1" allowOverlap="1" wp14:anchorId="6C058AB4" wp14:editId="62337E98">
+            <wp:simplePos x="0" y="0"/>
+            <wp:positionH relativeFrom="column">
+              <wp:posOffset>38100</wp:posOffset>
+            </wp:positionH>
+            <wp:positionV relativeFrom="paragraph">
+              <wp:posOffset>14605</wp:posOffset>
+            </wp:positionV>
+            <wp:extent cx="1924050" cy="2364105"/>
+            <wp:effectExtent l="0" t="0" r="0" b="0"/>
+            <wp:wrapSquare wrapText="bothSides"/>
+            <wp:docPr id="42" name="Picture 42"/>
+            <wp:cNvGraphicFramePr>
+              <a:graphicFrameLocks xmlns:a="http://schemas.openxmlformats.org/drawingml/2006/main" noChangeAspect="1"/>
+            </wp:cNvGraphicFramePr>
+            <a:graphic xmlns:a="http://schemas.openxmlformats.org/drawingml/2006/main">
+              <a:graphicData uri="http://schemas.openxmlformats.org/drawingml/2006/picture">
+                <pic:pic xmlns:pic="http://schemas.openxmlformats.org/drawingml/2006/picture">
+                  <pic:nvPicPr>
+                    <pic:cNvPr id="0" name="Picture 2"/>
+                    <pic:cNvPicPr>
+                      <a:picLocks noChangeAspect="1" noChangeArrowheads="1"/>
+                    </pic:cNvPicPr>
+                  </pic:nvPicPr>
+                  <pic:blipFill rotWithShape="1">
+                    <a:blip r:embed="rId14" cstate="print">
+                      <a:extLst>
+                        <a:ext uri="{BEBA8EAE-BF5A-486C-A8C5-ECC9F3942E4B}">
+                          <a14:imgProps xmlns:a14="http://schemas.microsoft.com/office/drawing/2010/main">
+                            <a14:imgLayer r:embed="rId15">
+                              <a14:imgEffect>
+                                <a14:backgroundRemoval t="10000" b="90000" l="35082" r="67123"/>
+                              </a14:imgEffect>
+                            </a14:imgLayer>
+                          </a14:imgProps>
+                        </a:ext>
+                        <a:ext uri="{28A0092B-C50C-407E-A947-70E740481C1C}">
+                          <a14:useLocalDpi xmlns:a14="http://schemas.microsoft.com/office/drawing/2010/main" val="0"/>
+                        </a:ext>
+                      </a:extLst>
+                    </a:blip>
+                    <a:srcRect l="36531" t="16664" r="35178" b="21531"/>
+                    <a:stretch/>
+                  </pic:blipFill>
+                  <pic:spPr bwMode="auto">
+                    <a:xfrm>
+                      <a:off x="0" y="0"/>
+                      <a:ext cx="1924050" cy="2364105"/>
+                    </a:xfrm>
+                    <a:prstGeom prst="rect">
+                      <a:avLst/>
+                    </a:prstGeom>
+                    <a:noFill/>
+                    <a:ln>
+                      <a:noFill/>
+                    </a:ln>
+                    <a:extLst>
+                      <a:ext uri="{53640926-AAD7-44D8-BBD7-CCE9431645EC}">
+                        <a14:shadowObscured xmlns:a14="http://schemas.microsoft.com/office/drawing/2010/main"/>
+                      </a:ext>
+                    </a:extLst>
+                  </pic:spPr>
+                </pic:pic>
+              </a:graphicData>
+            </a:graphic>
+            <wp14:sizeRelH relativeFrom="page">
+              <wp14:pctWidth>0</wp14:pctWidth>
+            </wp14:sizeRelH>
+            <wp14:sizeRelV relativeFrom="page">
+              <wp14:pctHeight>0</wp14:pctHeight>
+            </wp14:sizeRelV>
+          </wp:anchor>
+        </w:drawing>
+      </w:r>
+      <w:r>
+        <w:drawing>
+          <wp:anchor distT="0" distB="0" distL="114300" distR="114300" simplePos="0" relativeHeight="251675648" behindDoc="0" locked="0" layoutInCell="1" allowOverlap="1" wp14:anchorId="07E9D03E" wp14:editId="53732F75">
+            <wp:simplePos x="0" y="0"/>
+            <wp:positionH relativeFrom="margin">
+              <wp:posOffset>2400300</wp:posOffset>
+            </wp:positionH>
+            <wp:positionV relativeFrom="paragraph">
+              <wp:posOffset>5715</wp:posOffset>
+            </wp:positionV>
+            <wp:extent cx="2588895" cy="2610485"/>
+            <wp:effectExtent l="0" t="0" r="0" b="0"/>
+            <wp:wrapSquare wrapText="bothSides"/>
+            <wp:docPr id="43" name="Picture 43">
+              <a:extLst xmlns:a="http://schemas.openxmlformats.org/drawingml/2006/main">
+                <a:ext uri="{FF2B5EF4-FFF2-40B4-BE49-F238E27FC236}">
+                  <a16:creationId xmlns:a16="http://schemas.microsoft.com/office/drawing/2014/main" id="{92FF37B7-D35F-44BF-84A0-21A1B2DE76AB}"/>
+                </a:ext>
+              </a:extLst>
+            </wp:docPr>
+            <wp:cNvGraphicFramePr>
+              <a:graphicFrameLocks xmlns:a="http://schemas.openxmlformats.org/drawingml/2006/main" noGrp="1" noChangeAspect="1"/>
+            </wp:cNvGraphicFramePr>
+            <a:graphic xmlns:a="http://schemas.openxmlformats.org/drawingml/2006/main">
+              <a:graphicData uri="http://schemas.openxmlformats.org/drawingml/2006/picture">
+                <pic:pic xmlns:pic="http://schemas.openxmlformats.org/drawingml/2006/picture">
+                  <pic:nvPicPr>
+                    <pic:cNvPr id="8" name="Picture 8">
+                      <a:extLst>
+                        <a:ext uri="{FF2B5EF4-FFF2-40B4-BE49-F238E27FC236}">
+                          <a16:creationId xmlns:a16="http://schemas.microsoft.com/office/drawing/2014/main" id="{92FF37B7-D35F-44BF-84A0-21A1B2DE76AB}"/>
+                        </a:ext>
+                      </a:extLst>
+                    </pic:cNvPr>
+                    <pic:cNvPicPr>
+                      <a:picLocks noGrp="1" noChangeAspect="1"/>
+                    </pic:cNvPicPr>
+                  </pic:nvPicPr>
+                  <pic:blipFill rotWithShape="1">
+                    <a:blip r:embed="rId16">
+                      <a:extLst>
+                        <a:ext uri="{BEBA8EAE-BF5A-486C-A8C5-ECC9F3942E4B}">
+                          <a14:imgProps xmlns:a14="http://schemas.microsoft.com/office/drawing/2010/main">
+                            <a14:imgLayer r:embed="rId17">
+                              <a14:imgEffect>
+                                <a14:backgroundRemoval t="25784" b="72909" l="39934" r="59735">
+                                  <a14:foregroundMark x1="53065" y1="33972" x2="53355" y2="32317"/>
+                                  <a14:foregroundMark x1="54225" y1="38066" x2="55054" y2="37108"/>
+                                  <a14:foregroundMark x1="54432" y1="34669" x2="54432" y2="34669"/>
+                                  <a14:foregroundMark x1="55634" y1="41115" x2="57084" y2="41115"/>
+                                  <a14:foregroundMark x1="54847" y1="40331" x2="54847" y2="40331"/>
+                                  <a14:foregroundMark x1="56089" y1="43902" x2="56089" y2="43902"/>
+                                  <a14:foregroundMark x1="57042" y1="47997" x2="57912" y2="48606"/>
+                                  <a14:foregroundMark x1="57415" y1="45383" x2="57705" y2="45819"/>
+                                  <a14:foregroundMark x1="56379" y1="43815" x2="56504" y2="43990"/>
+                                  <a14:foregroundMark x1="52030" y1="70209" x2="53231" y2="68554"/>
+                                  <a14:foregroundMark x1="48219" y1="71341" x2="47722" y2="70732"/>
+                                  <a14:foregroundMark x1="53977" y1="33537" x2="53977" y2="33537"/>
+                                  <a14:foregroundMark x1="54308" y1="33798" x2="54308" y2="33798"/>
+                                </a14:backgroundRemoval>
+                              </a14:imgEffect>
+                              <a14:imgEffect>
+                                <a14:sharpenSoften amount="25000"/>
+                              </a14:imgEffect>
+                            </a14:imgLayer>
+                          </a14:imgProps>
+                        </a:ext>
+                        <a:ext uri="{28A0092B-C50C-407E-A947-70E740481C1C}">
+                          <a14:useLocalDpi xmlns:a14="http://schemas.microsoft.com/office/drawing/2010/main" val="0"/>
+                        </a:ext>
+                      </a:extLst>
+                    </a:blip>
+                    <a:srcRect l="39136" t="23737" r="39016" b="24495"/>
+                    <a:stretch/>
+                  </pic:blipFill>
+                  <pic:spPr>
+                    <a:xfrm>
+                      <a:off x="0" y="0"/>
+                      <a:ext cx="2588895" cy="2610485"/>
+                    </a:xfrm>
+                    <a:prstGeom prst="rect">
+                      <a:avLst/>
+                    </a:prstGeom>
+                    <a:effectLst>
+                      <a:outerShdw blurRad="50800" dir="14400000">
+                        <a:srgbClr val="000000">
+                          <a:alpha val="40000"/>
+                        </a:srgbClr>
+                      </a:outerShdw>
+                    </a:effectLst>
+                  </pic:spPr>
+                </pic:pic>
+              </a:graphicData>
+            </a:graphic>
+            <wp14:sizeRelH relativeFrom="page">
+              <wp14:pctWidth>0</wp14:pctWidth>
+            </wp14:sizeRelH>
+            <wp14:sizeRelV relativeFrom="page">
+              <wp14:pctHeight>0</wp14:pctHeight>
+            </wp14:sizeRelV>
+          </wp:anchor>
+        </w:drawing>
+      </w:r>
+    </w:p>
     <w:p/>
     <w:p/>
     <w:p>
@@ -6579,8 +6757,8 @@
           <w:sz w:val="32"/>
         </w:rPr>
       </w:pPr>
-      <w:bookmarkStart w:id="11" w:name="_Toc5263328"/>
-      <w:commentRangeStart w:id="12"/>
+      <w:bookmarkStart w:id="10" w:name="_Toc5263328"/>
+      <w:commentRangeStart w:id="11"/>
       <w:r>
         <w:rPr>
           <w:sz w:val="32"/>
@@ -6593,15 +6771,15 @@
         </w:rPr>
         <w:t>Introduction</w:t>
       </w:r>
-      <w:bookmarkEnd w:id="11"/>
-      <w:commentRangeEnd w:id="12"/>
+      <w:bookmarkEnd w:id="10"/>
+      <w:commentRangeEnd w:id="11"/>
       <w:r>
         <w:rPr>
           <w:rStyle w:val="CommentReference"/>
           <w:rFonts w:asciiTheme="minorHAnsi" w:eastAsiaTheme="minorHAnsi" w:hAnsiTheme="minorHAnsi" w:cstheme="minorBidi"/>
           <w:color w:val="auto"/>
         </w:rPr>
-        <w:commentReference w:id="12"/>
+        <w:commentReference w:id="11"/>
       </w:r>
     </w:p>
     <w:p>
@@ -6636,7 +6814,19 @@
         <w:t xml:space="preserve"> or not. </w:t>
       </w:r>
       <w:r>
-        <w:t>The document will go into detail of the work the author has done on the project, the testing of the project and the potential political view of the project.</w:t>
+        <w:t xml:space="preserve">The document will go into detail of the work the author has done on the project, the testing of the project and the potential political </w:t>
+      </w:r>
+      <w:r>
+        <w:t xml:space="preserve">implications </w:t>
+      </w:r>
+      <w:r>
+        <w:t>of the project.</w:t>
+      </w:r>
+      <w:r>
+        <w:t xml:space="preserve"> This will be followed by a </w:t>
+      </w:r>
+      <w:r>
+        <w:t>reflection and conclusion of the authors work through the project, Koala Rama.</w:t>
       </w:r>
     </w:p>
     <w:p>
@@ -6652,27 +6842,32 @@
     </w:p>
     <w:p/>
     <w:p/>
+    <w:p/>
+    <w:p/>
+    <w:p/>
+    <w:p/>
     <w:p>
       <w:pPr>
         <w:pStyle w:val="Heading1"/>
       </w:pPr>
-      <w:bookmarkStart w:id="13" w:name="_Toc5263329"/>
-      <w:commentRangeStart w:id="14"/>
-      <w:r>
+      <w:bookmarkStart w:id="12" w:name="_Toc5263329"/>
+      <w:commentRangeStart w:id="13"/>
+      <w:r>
+        <w:lastRenderedPageBreak/>
         <w:t>3.</w:t>
       </w:r>
       <w:r>
         <w:t>Technical Art</w:t>
       </w:r>
-      <w:bookmarkEnd w:id="13"/>
-      <w:commentRangeEnd w:id="14"/>
+      <w:bookmarkEnd w:id="12"/>
+      <w:commentRangeEnd w:id="13"/>
       <w:r>
         <w:rPr>
           <w:rStyle w:val="CommentReference"/>
           <w:rFonts w:asciiTheme="minorHAnsi" w:eastAsiaTheme="minorHAnsi" w:hAnsiTheme="minorHAnsi" w:cstheme="minorBidi"/>
           <w:color w:val="auto"/>
         </w:rPr>
-        <w:commentReference w:id="14"/>
+        <w:commentReference w:id="13"/>
       </w:r>
     </w:p>
     <w:p>
@@ -6682,15 +6877,6 @@
       <w:r>
         <w:t>the role of a technical artist and how the author took up this role through development to provide a greater service to the team and project.</w:t>
       </w:r>
-    </w:p>
-    <w:p>
-      <w:pPr>
-        <w:pStyle w:val="Heading2"/>
-        <w:jc w:val="both"/>
-        <w:rPr>
-          <w:u w:val="single"/>
-        </w:rPr>
-      </w:pPr>
     </w:p>
     <w:p>
       <w:r>
@@ -6730,6 +6916,8 @@
           </w:r>
         </w:sdtContent>
       </w:sdt>
+    </w:p>
+    <w:p>
       <w:r>
         <w:rPr>
           <w:highlight w:val="yellow"/>
@@ -6762,6 +6950,13 @@
         </w:rPr>
         <w:t>.</w:t>
       </w:r>
+    </w:p>
+    <w:p>
+      <w:pPr>
+        <w:rPr>
+          <w:highlight w:val="yellow"/>
+        </w:rPr>
+      </w:pPr>
       <w:r>
         <w:t xml:space="preserve"> </w:t>
       </w:r>
@@ -6793,7 +6988,12 @@
         <w:t xml:space="preserve">(Sokanu, 2019) </w:t>
       </w:r>
       <w:r>
-        <w:t xml:space="preserve">states that </w:t>
+        <w:t>states that</w:t>
+      </w:r>
+    </w:p>
+    <w:p>
+      <w:r>
+        <w:t xml:space="preserve"> </w:t>
       </w:r>
       <w:r>
         <w:rPr>
@@ -6802,7 +7002,12 @@
         <w:t>“The role of technical artist is a relatively new one, but it is becoming increasingly important as consoles and PC hardware become more complicated. A technical artist works closely with the lead artist and the creative director, as well as the lead programmers. Their responsibilities include setting up and maintaining the workflow of art production, deciding which art packages and tools a studio should use, investigating new techniques, and then going ahead and implementing them”</w:t>
       </w:r>
       <w:r>
-        <w:t xml:space="preserve">. Both quotes interlink with saying that the technical artist works </w:t>
+        <w:t xml:space="preserve">. </w:t>
+      </w:r>
+    </w:p>
+    <w:p>
+      <w:r>
+        <w:t xml:space="preserve">Both quotes interlink with saying that the technical artist works </w:t>
       </w:r>
       <w:r>
         <w:t>alongside</w:t>
@@ -6857,11 +7062,7 @@
         <w:t xml:space="preserve"> </w:t>
       </w:r>
       <w:r>
-        <w:t xml:space="preserve">makes it seem that the technical artist simply decides on the tools that are being </w:t>
-      </w:r>
-      <w:r>
-        <w:lastRenderedPageBreak/>
-        <w:t xml:space="preserve">implemented whereas </w:t>
+        <w:t xml:space="preserve">makes it seem that the technical artist simply decides on the tools that are being implemented whereas </w:t>
       </w:r>
       <w:r>
         <w:rPr>
@@ -6885,14 +7086,115 @@
       <w:r>
         <w:t xml:space="preserve"> creates the tools needed for production.</w:t>
       </w:r>
+      <w:bookmarkStart w:id="14" w:name="_GoBack"/>
+      <w:bookmarkEnd w:id="14"/>
+      <w:r>
+        <w:t xml:space="preserve"> </w:t>
+      </w:r>
+      <w:r>
+        <w:t>A technical artist a</w:t>
+      </w:r>
+      <w:r>
+        <w:t xml:space="preserve">t </w:t>
+      </w:r>
+      <w:r>
+        <w:rPr>
+          <w:highlight w:val="yellow"/>
+        </w:rPr>
+        <w:t>Ubisoft</w:t>
+      </w:r>
+      <w:r>
+        <w:rPr>
+          <w:highlight w:val="yellow"/>
+        </w:rPr>
+        <w:t xml:space="preserve"> Bucharest</w:t>
+      </w:r>
+      <w:sdt>
+        <w:sdtPr>
+          <w:rPr>
+            <w:highlight w:val="yellow"/>
+          </w:rPr>
+          <w:id w:val="-899742250"/>
+          <w:citation/>
+        </w:sdtPr>
+        <w:sdtContent>
+          <w:r>
+            <w:rPr>
+              <w:highlight w:val="yellow"/>
+            </w:rPr>
+            <w:fldChar w:fldCharType="begin"/>
+          </w:r>
+          <w:r>
+            <w:rPr>
+              <w:highlight w:val="yellow"/>
+            </w:rPr>
+            <w:instrText xml:space="preserve"> CITATION Ubi16 \l 2057 </w:instrText>
+          </w:r>
+          <w:r>
+            <w:rPr>
+              <w:highlight w:val="yellow"/>
+            </w:rPr>
+            <w:fldChar w:fldCharType="separate"/>
+          </w:r>
+          <w:r>
+            <w:rPr>
+              <w:noProof/>
+              <w:highlight w:val="yellow"/>
+            </w:rPr>
+            <w:t xml:space="preserve"> </w:t>
+          </w:r>
+          <w:r>
+            <w:rPr>
+              <w:noProof/>
+              <w:highlight w:val="yellow"/>
+            </w:rPr>
+            <w:t>(Ubisoft, 2016)</w:t>
+          </w:r>
+          <w:r>
+            <w:rPr>
+              <w:highlight w:val="yellow"/>
+            </w:rPr>
+            <w:fldChar w:fldCharType="end"/>
+          </w:r>
+        </w:sdtContent>
+      </w:sdt>
+      <w:r>
+        <w:t xml:space="preserve"> goes onto say that </w:t>
+      </w:r>
+      <w:r>
+        <w:rPr>
+          <w:highlight w:val="yellow"/>
+        </w:rPr>
+        <w:t>“In the beginning we’re focused on creating the pipeline, workflow and the tools the artists can work with</w:t>
+      </w:r>
+      <w:r>
+        <w:rPr>
+          <w:highlight w:val="yellow"/>
+        </w:rPr>
+        <w:t>”</w:t>
+      </w:r>
+      <w:r>
+        <w:rPr>
+          <w:highlight w:val="yellow"/>
+        </w:rPr>
+        <w:t>.</w:t>
+      </w:r>
+      <w:r>
+        <w:t xml:space="preserve"> </w:t>
+      </w:r>
       <w:r>
         <w:t xml:space="preserve"> This keeps with </w:t>
       </w:r>
       <w:r>
-        <w:t>how the author approached the role, creating various tools for the designers whilst maintaining a stable version of the game through optimisation.</w:t>
-      </w:r>
-    </w:p>
-    <w:p/>
+        <w:t>how the author approached the role, creating various tools for the designers</w:t>
+      </w:r>
+      <w:r>
+        <w:t xml:space="preserve"> and artists</w:t>
+      </w:r>
+      <w:r>
+        <w:t xml:space="preserve"> whilst maintaining a stable version of the game through optimisation.</w:t>
+      </w:r>
+    </w:p>
     <w:p/>
     <w:p>
       <w:commentRangeStart w:id="15"/>
@@ -6959,6 +7261,7 @@
         <w:rPr>
           <w:noProof/>
         </w:rPr>
+        <w:lastRenderedPageBreak/>
         <mc:AlternateContent>
           <mc:Choice Requires="wps">
             <w:drawing>
@@ -7006,14 +7309,27 @@
                             <w:r>
                               <w:t xml:space="preserve">Figure </w:t>
                             </w:r>
-                            <w:fldSimple w:instr=" SEQ Figure \* ARABIC ">
-                              <w:r>
-                                <w:rPr>
-                                  <w:noProof/>
-                                </w:rPr>
-                                <w:t>1</w:t>
-                              </w:r>
-                            </w:fldSimple>
+                            <w:r>
+                              <w:fldChar w:fldCharType="begin"/>
+                            </w:r>
+                            <w:r>
+                              <w:instrText xml:space="preserve"> SEQ Figure \* ARABIC </w:instrText>
+                            </w:r>
+                            <w:r>
+                              <w:fldChar w:fldCharType="separate"/>
+                            </w:r>
+                            <w:r>
+                              <w:rPr>
+                                <w:noProof/>
+                              </w:rPr>
+                              <w:t>1</w:t>
+                            </w:r>
+                            <w:r>
+                              <w:rPr>
+                                <w:noProof/>
+                              </w:rPr>
+                              <w:fldChar w:fldCharType="end"/>
+                            </w:r>
                             <w:r>
                               <w:t>- Unreal Engine Profiler- ‘Koala Rama After Optimisation’. Date- 14th March 2019</w:t>
                             </w:r>
@@ -7047,14 +7363,27 @@
                       <w:r>
                         <w:t xml:space="preserve">Figure </w:t>
                       </w:r>
-                      <w:fldSimple w:instr=" SEQ Figure \* ARABIC ">
-                        <w:r>
-                          <w:rPr>
-                            <w:noProof/>
-                          </w:rPr>
-                          <w:t>1</w:t>
-                        </w:r>
-                      </w:fldSimple>
+                      <w:r>
+                        <w:fldChar w:fldCharType="begin"/>
+                      </w:r>
+                      <w:r>
+                        <w:instrText xml:space="preserve"> SEQ Figure \* ARABIC </w:instrText>
+                      </w:r>
+                      <w:r>
+                        <w:fldChar w:fldCharType="separate"/>
+                      </w:r>
+                      <w:r>
+                        <w:rPr>
+                          <w:noProof/>
+                        </w:rPr>
+                        <w:t>1</w:t>
+                      </w:r>
+                      <w:r>
+                        <w:rPr>
+                          <w:noProof/>
+                        </w:rPr>
+                        <w:fldChar w:fldCharType="end"/>
+                      </w:r>
                       <w:r>
                         <w:t>- Unreal Engine Profiler- ‘Koala Rama After Optimisation’. Date- 14th March 2019</w:t>
                       </w:r>
@@ -7097,7 +7426,7 @@
                     </pic:cNvPicPr>
                   </pic:nvPicPr>
                   <pic:blipFill>
-                    <a:blip r:embed="rId14" cstate="print">
+                    <a:blip r:embed="rId18" cstate="print">
                       <a:extLst>
                         <a:ext uri="{28A0092B-C50C-407E-A947-70E740481C1C}">
                           <a14:useLocalDpi xmlns:a14="http://schemas.microsoft.com/office/drawing/2010/main" val="0"/>
@@ -7185,14 +7514,27 @@
                             <w:r>
                               <w:t xml:space="preserve">Figure </w:t>
                             </w:r>
-                            <w:fldSimple w:instr=" SEQ Figure \* ARABIC ">
-                              <w:r>
-                                <w:rPr>
-                                  <w:noProof/>
-                                </w:rPr>
-                                <w:t>2</w:t>
-                              </w:r>
-                            </w:fldSimple>
+                            <w:r>
+                              <w:fldChar w:fldCharType="begin"/>
+                            </w:r>
+                            <w:r>
+                              <w:instrText xml:space="preserve"> SEQ Figure \* ARABIC </w:instrText>
+                            </w:r>
+                            <w:r>
+                              <w:fldChar w:fldCharType="separate"/>
+                            </w:r>
+                            <w:r>
+                              <w:rPr>
+                                <w:noProof/>
+                              </w:rPr>
+                              <w:t>2</w:t>
+                            </w:r>
+                            <w:r>
+                              <w:rPr>
+                                <w:noProof/>
+                              </w:rPr>
+                              <w:fldChar w:fldCharType="end"/>
+                            </w:r>
                             <w:r>
                               <w:t>- Unreal Engine Profiler- ‘Koala Rama Before Optimisation’. Date- 12th March 2019</w:t>
                             </w:r>
@@ -7226,14 +7568,27 @@
                       <w:r>
                         <w:t xml:space="preserve">Figure </w:t>
                       </w:r>
-                      <w:fldSimple w:instr=" SEQ Figure \* ARABIC ">
-                        <w:r>
-                          <w:rPr>
-                            <w:noProof/>
-                          </w:rPr>
-                          <w:t>2</w:t>
-                        </w:r>
-                      </w:fldSimple>
+                      <w:r>
+                        <w:fldChar w:fldCharType="begin"/>
+                      </w:r>
+                      <w:r>
+                        <w:instrText xml:space="preserve"> SEQ Figure \* ARABIC </w:instrText>
+                      </w:r>
+                      <w:r>
+                        <w:fldChar w:fldCharType="separate"/>
+                      </w:r>
+                      <w:r>
+                        <w:rPr>
+                          <w:noProof/>
+                        </w:rPr>
+                        <w:t>2</w:t>
+                      </w:r>
+                      <w:r>
+                        <w:rPr>
+                          <w:noProof/>
+                        </w:rPr>
+                        <w:fldChar w:fldCharType="end"/>
+                      </w:r>
                       <w:r>
                         <w:t>- Unreal Engine Profiler- ‘Koala Rama Before Optimisation’. Date- 12th March 2019</w:t>
                       </w:r>
@@ -7276,7 +7631,7 @@
                     </pic:cNvPicPr>
                   </pic:nvPicPr>
                   <pic:blipFill>
-                    <a:blip r:embed="rId15" cstate="print">
+                    <a:blip r:embed="rId19" cstate="print">
                       <a:extLst>
                         <a:ext uri="{28A0092B-C50C-407E-A947-70E740481C1C}">
                           <a14:useLocalDpi xmlns:a14="http://schemas.microsoft.com/office/drawing/2010/main" val="0"/>
@@ -7748,7 +8103,6 @@
       <w:bookmarkStart w:id="22" w:name="_Toc5263330"/>
       <w:commentRangeStart w:id="23"/>
       <w:r>
-        <w:lastRenderedPageBreak/>
         <w:t xml:space="preserve">As you can see if in </w:t>
       </w:r>
       <w:r>
@@ -7856,6 +8210,7 @@
         <w:t xml:space="preserve">whom details to </w:t>
       </w:r>
       <w:r>
+        <w:lastRenderedPageBreak/>
         <w:t>‘</w:t>
       </w:r>
       <w:r>
@@ -8012,27 +8367,14 @@
                             <w:r>
                               <w:t xml:space="preserve">Figure </w:t>
                             </w:r>
-                            <w:r>
-                              <w:fldChar w:fldCharType="begin"/>
-                            </w:r>
-                            <w:r>
-                              <w:instrText xml:space="preserve"> SEQ Figure \* ARABIC </w:instrText>
-                            </w:r>
-                            <w:r>
-                              <w:fldChar w:fldCharType="separate"/>
-                            </w:r>
-                            <w:r>
-                              <w:rPr>
-                                <w:noProof/>
-                              </w:rPr>
-                              <w:t>3</w:t>
-                            </w:r>
-                            <w:r>
-                              <w:rPr>
-                                <w:noProof/>
-                              </w:rPr>
-                              <w:fldChar w:fldCharType="end"/>
-                            </w:r>
+                            <w:fldSimple w:instr=" SEQ Figure \* ARABIC ">
+                              <w:r>
+                                <w:rPr>
+                                  <w:noProof/>
+                                </w:rPr>
+                                <w:t>3</w:t>
+                              </w:r>
+                            </w:fldSimple>
                             <w:r>
                               <w:t>- Moving Platform Tool</w:t>
                             </w:r>
@@ -8068,27 +8410,14 @@
                       <w:r>
                         <w:t xml:space="preserve">Figure </w:t>
                       </w:r>
-                      <w:r>
-                        <w:fldChar w:fldCharType="begin"/>
-                      </w:r>
-                      <w:r>
-                        <w:instrText xml:space="preserve"> SEQ Figure \* ARABIC </w:instrText>
-                      </w:r>
-                      <w:r>
-                        <w:fldChar w:fldCharType="separate"/>
-                      </w:r>
-                      <w:r>
-                        <w:rPr>
-                          <w:noProof/>
-                        </w:rPr>
-                        <w:t>3</w:t>
-                      </w:r>
-                      <w:r>
-                        <w:rPr>
-                          <w:noProof/>
-                        </w:rPr>
-                        <w:fldChar w:fldCharType="end"/>
-                      </w:r>
+                      <w:fldSimple w:instr=" SEQ Figure \* ARABIC ">
+                        <w:r>
+                          <w:rPr>
+                            <w:noProof/>
+                          </w:rPr>
+                          <w:t>3</w:t>
+                        </w:r>
+                      </w:fldSimple>
                       <w:r>
                         <w:t>- Moving Platform Tool</w:t>
                       </w:r>
@@ -8130,7 +8459,7 @@
                     <pic:cNvPicPr/>
                   </pic:nvPicPr>
                   <pic:blipFill>
-                    <a:blip r:embed="rId16" cstate="print">
+                    <a:blip r:embed="rId20" cstate="print">
                       <a:extLst>
                         <a:ext uri="{28A0092B-C50C-407E-A947-70E740481C1C}">
                           <a14:useLocalDpi xmlns:a14="http://schemas.microsoft.com/office/drawing/2010/main" val="0"/>
@@ -8223,7 +8552,6 @@
         <w:rPr>
           <w:noProof/>
         </w:rPr>
-        <w:lastRenderedPageBreak/>
         <w:drawing>
           <wp:inline distT="0" distB="0" distL="0" distR="0" wp14:anchorId="34E2EF17" wp14:editId="7825E6BC">
             <wp:extent cx="5731510" cy="2727960"/>
@@ -8240,7 +8568,7 @@
                     <pic:cNvPicPr/>
                   </pic:nvPicPr>
                   <pic:blipFill>
-                    <a:blip r:embed="rId17"/>
+                    <a:blip r:embed="rId21"/>
                     <a:stretch>
                       <a:fillRect/>
                     </a:stretch>
@@ -8269,27 +8597,14 @@
       <w:r>
         <w:t xml:space="preserve">Figure </w:t>
       </w:r>
-      <w:r>
-        <w:fldChar w:fldCharType="begin"/>
-      </w:r>
-      <w:r>
-        <w:instrText xml:space="preserve"> SEQ Figure \* ARABIC </w:instrText>
-      </w:r>
-      <w:r>
-        <w:fldChar w:fldCharType="separate"/>
-      </w:r>
-      <w:r>
-        <w:rPr>
-          <w:noProof/>
-        </w:rPr>
-        <w:t>4</w:t>
-      </w:r>
-      <w:r>
-        <w:rPr>
-          <w:noProof/>
-        </w:rPr>
-        <w:fldChar w:fldCharType="end"/>
-      </w:r>
+      <w:fldSimple w:instr=" SEQ Figure \* ARABIC ">
+        <w:r>
+          <w:rPr>
+            <w:noProof/>
+          </w:rPr>
+          <w:t>4</w:t>
+        </w:r>
+      </w:fldSimple>
       <w:r>
         <w:t>- Fence Tool</w:t>
       </w:r>
@@ -8494,6 +8809,7 @@
       </w:pPr>
       <w:bookmarkStart w:id="35" w:name="_Toc5263338"/>
       <w:r>
+        <w:lastRenderedPageBreak/>
         <w:t>Reflection</w:t>
       </w:r>
       <w:bookmarkEnd w:id="35"/>
@@ -8936,7 +9252,7 @@
                 </w:rPr>
                 <w:t xml:space="preserve">Freeman, W. (2015, Oct 13). Mike bithell: 'the highs and lows of creative freedom are very addictive'. The Observer Retrieved from </w:t>
               </w:r>
-              <w:hyperlink r:id="rId18" w:history="1">
+              <w:hyperlink r:id="rId22" w:history="1">
                 <w:r>
                   <w:rPr>
                     <w:rStyle w:val="Hyperlink"/>
@@ -9009,8 +9325,8 @@
       </w:pPr>
     </w:p>
     <w:sectPr>
-      <w:headerReference w:type="default" r:id="rId19"/>
-      <w:footerReference w:type="default" r:id="rId20"/>
+      <w:headerReference w:type="default" r:id="rId23"/>
+      <w:footerReference w:type="default" r:id="rId24"/>
       <w:pgSz w:w="11906" w:h="16838"/>
       <w:pgMar w:top="1440" w:right="1440" w:bottom="1440" w:left="1440" w:header="708" w:footer="708" w:gutter="0"/>
       <w:pgNumType w:start="0"/>
@@ -9024,7 +9340,7 @@
 
 <file path=word/comments.xml><?xml version="1.0" encoding="utf-8"?>
 <w:comments xmlns:wpc="http://schemas.microsoft.com/office/word/2010/wordprocessingCanvas" xmlns:cx="http://schemas.microsoft.com/office/drawing/2014/chartex" xmlns:cx1="http://schemas.microsoft.com/office/drawing/2015/9/8/chartex" xmlns:cx2="http://schemas.microsoft.com/office/drawing/2015/10/21/chartex" xmlns:cx3="http://schemas.microsoft.com/office/drawing/2016/5/9/chartex" xmlns:cx4="http://schemas.microsoft.com/office/drawing/2016/5/10/chartex" xmlns:cx5="http://schemas.microsoft.com/office/drawing/2016/5/11/chartex" xmlns:cx6="http://schemas.microsoft.com/office/drawing/2016/5/12/chartex" xmlns:cx7="http://schemas.microsoft.com/office/drawing/2016/5/13/chartex" xmlns:cx8="http://schemas.microsoft.com/office/drawing/2016/5/14/chartex" xmlns:mc="http://schemas.openxmlformats.org/markup-compatibility/2006" xmlns:aink="http://schemas.microsoft.com/office/drawing/2016/ink" xmlns:am3d="http://schemas.microsoft.com/office/drawing/2017/model3d" xmlns:o="urn:schemas-microsoft-com:office:office" xmlns:r="http://schemas.openxmlformats.org/officeDocument/2006/relationships" xmlns:m="http://schemas.openxmlformats.org/officeDocument/2006/math" xmlns:v="urn:schemas-microsoft-com:vml" xmlns:wp14="http://schemas.microsoft.com/office/word/2010/wordprocessingDrawing" xmlns:wp="http://schemas.openxmlformats.org/drawingml/2006/wordprocessingDrawing" xmlns:w10="urn:schemas-microsoft-com:office:word" xmlns:w="http://schemas.openxmlformats.org/wordprocessingml/2006/main" xmlns:w14="http://schemas.microsoft.com/office/word/2010/wordml" xmlns:w15="http://schemas.microsoft.com/office/word/2012/wordml" xmlns:w16cid="http://schemas.microsoft.com/office/word/2016/wordml/cid" xmlns:w16se="http://schemas.microsoft.com/office/word/2015/wordml/symex" xmlns:wpg="http://schemas.microsoft.com/office/word/2010/wordprocessingGroup" xmlns:wpi="http://schemas.microsoft.com/office/word/2010/wordprocessingInk" xmlns:wne="http://schemas.microsoft.com/office/word/2006/wordml" xmlns:wps="http://schemas.microsoft.com/office/word/2010/wordprocessingShape" mc:Ignorable="w14 w15 w16se w16cid wp14">
-  <w:comment w:id="7" w:author="Mayhew, Rebecca" w:date="2019-04-17T15:24:00Z" w:initials="MR">
+  <w:comment w:id="6" w:author="Mayhew, Rebecca" w:date="2019-04-17T15:24:00Z" w:initials="MR">
     <w:p>
       <w:pPr>
         <w:pStyle w:val="CommentText"/>
@@ -9100,7 +9416,7 @@
       </w:r>
     </w:p>
   </w:comment>
-  <w:comment w:id="8" w:author="Mayhew, Rebecca" w:date="2019-04-17T15:27:00Z" w:initials="MR">
+  <w:comment w:id="7" w:author="Mayhew, Rebecca" w:date="2019-04-17T15:27:00Z" w:initials="MR">
     <w:p>
       <w:pPr>
         <w:pStyle w:val="CommentText"/>
@@ -9119,7 +9435,7 @@
       </w:r>
     </w:p>
   </w:comment>
-  <w:comment w:id="10" w:author="Mayhew, Rebecca" w:date="2019-04-17T15:29:00Z" w:initials="MR">
+  <w:comment w:id="9" w:author="Mayhew, Rebecca" w:date="2019-04-17T15:29:00Z" w:initials="MR">
     <w:p>
       <w:pPr>
         <w:pStyle w:val="CommentText"/>
@@ -9205,7 +9521,7 @@
       </w:r>
     </w:p>
   </w:comment>
-  <w:comment w:id="12" w:author="Mayhew, Rebecca" w:date="2019-04-17T15:33:00Z" w:initials="MR">
+  <w:comment w:id="11" w:author="Mayhew, Rebecca" w:date="2019-04-17T15:33:00Z" w:initials="MR">
     <w:p>
       <w:pPr>
         <w:pStyle w:val="CommentText"/>
@@ -9291,7 +9607,7 @@
       </w:r>
     </w:p>
   </w:comment>
-  <w:comment w:id="14" w:author="Mayhew, Rebecca" w:date="2019-04-17T15:38:00Z" w:initials="MR">
+  <w:comment w:id="13" w:author="Mayhew, Rebecca" w:date="2019-04-17T15:38:00Z" w:initials="MR">
     <w:p>
       <w:pPr>
         <w:pStyle w:val="CommentText"/>
@@ -12708,7 +13024,6 @@
   <w:style w:type="character" w:default="1" w:styleId="DefaultParagraphFont">
     <w:name w:val="Default Paragraph Font"/>
     <w:uiPriority w:val="1"/>
-    <w:semiHidden/>
     <w:unhideWhenUsed/>
   </w:style>
   <w:style w:type="table" w:default="1" w:styleId="TableNormal">
@@ -13454,7 +13769,7 @@
         <b:Corporate>Sokanu</b:Corporate>
       </b:Author>
     </b:Author>
-    <b:RefOrder>3</b:RefOrder>
+    <b:RefOrder>4</b:RefOrder>
   </b:Source>
   <b:Source>
     <b:Tag>Ful18</b:Tag>
@@ -13492,13 +13807,44 @@
     <b:Month>9</b:Month>
     <b:Day>20</b:Day>
     <b:URL>https://medium.com/humans-create-software/composition-over-inheritance-cb6f88070205</b:URL>
+    <b:RefOrder>3</b:RefOrder>
+  </b:Source>
+  <b:Source>
+    <b:Tag>Ubi16</b:Tag>
+    <b:SourceType>DocumentFromInternetSite</b:SourceType>
+    <b:Guid>{88B6DEB3-9C68-42A9-9A20-89FDBF0C45E9}</b:Guid>
+    <b:Title>Tehnical Art At Ubisoft</b:Title>
+    <b:InternetSiteTitle>Youtube</b:InternetSiteTitle>
+    <b:Year>2016</b:Year>
+    <b:Month>04</b:Month>
+    <b:Day>14</b:Day>
+    <b:URL>https://www.youtube.com/watch?v=mJCkPqpn_Zk</b:URL>
+    <b:Author>
+      <b:Interviewee>
+        <b:NameList>
+          <b:Person>
+            <b:Last>George</b:Last>
+          </b:Person>
+        </b:NameList>
+      </b:Interviewee>
+      <b:Interviewer>
+        <b:NameList>
+          <b:Person>
+            <b:Last>Ubisoft</b:Last>
+          </b:Person>
+        </b:NameList>
+      </b:Interviewer>
+      <b:Author>
+        <b:Corporate>Ubisoft</b:Corporate>
+      </b:Author>
+    </b:Author>
     <b:RefOrder>2</b:RefOrder>
   </b:Source>
 </b:Sources>
 </file>
 
 <file path=customXml/itemProps1.xml><?xml version="1.0" encoding="utf-8"?>
-<ds:datastoreItem xmlns:ds="http://schemas.openxmlformats.org/officeDocument/2006/customXml" ds:itemID="{70CF243E-6BAB-4792-8967-0BB71D9E368E}">
+<ds:datastoreItem xmlns:ds="http://schemas.openxmlformats.org/officeDocument/2006/customXml" ds:itemID="{986A7A1A-5FA7-4CF0-B189-D6B72EF038F4}">
   <ds:schemaRefs>
     <ds:schemaRef ds:uri="http://schemas.openxmlformats.org/officeDocument/2006/bibliography"/>
   </ds:schemaRefs>

</xml_diff>

<commit_message>
Added more to tech art
</commit_message>
<xml_diff>
--- a/MCDONALDBradley_Draft_Dissertation004.docx
+++ b/MCDONALDBradley_Draft_Dissertation004.docx
@@ -5756,177 +5756,7 @@
         </w:rPr>
         <w:fldChar w:fldCharType="separate"/>
       </w:r>
-      <w:hyperlink r:id="rId8" w:anchor="_Toc6343166" w:history="1">
-        <w:r>
-          <w:rPr>
-            <w:rStyle w:val="Hyperlink"/>
-            <w:noProof/>
-          </w:rPr>
-          <w:t>Figure 1- Unreal Engine Profiler- ‘Koala Rama After Optimisation’. Date- 14</w:t>
-        </w:r>
-        <w:r>
-          <w:rPr>
-            <w:rStyle w:val="Hyperlink"/>
-            <w:noProof/>
-            <w:vertAlign w:val="superscript"/>
-          </w:rPr>
-          <w:t>th</w:t>
-        </w:r>
-        <w:r>
-          <w:rPr>
-            <w:rStyle w:val="Hyperlink"/>
-            <w:noProof/>
-          </w:rPr>
-          <w:t xml:space="preserve"> March 2019</w:t>
-        </w:r>
-        <w:r>
-          <w:rPr>
-            <w:noProof/>
-            <w:webHidden/>
-          </w:rPr>
-          <w:tab/>
-        </w:r>
-        <w:r>
-          <w:rPr>
-            <w:noProof/>
-            <w:webHidden/>
-          </w:rPr>
-          <w:fldChar w:fldCharType="begin"/>
-        </w:r>
-        <w:r>
-          <w:rPr>
-            <w:noProof/>
-            <w:webHidden/>
-          </w:rPr>
-          <w:instrText xml:space="preserve"> PAGEREF _Toc6343166 \h </w:instrText>
-        </w:r>
-        <w:r>
-          <w:rPr>
-            <w:noProof/>
-            <w:webHidden/>
-          </w:rPr>
-        </w:r>
-        <w:r>
-          <w:rPr>
-            <w:noProof/>
-            <w:webHidden/>
-          </w:rPr>
-          <w:fldChar w:fldCharType="separate"/>
-        </w:r>
-        <w:r>
-          <w:rPr>
-            <w:noProof/>
-            <w:webHidden/>
-          </w:rPr>
-          <w:t>4</w:t>
-        </w:r>
-        <w:r>
-          <w:rPr>
-            <w:noProof/>
-            <w:webHidden/>
-          </w:rPr>
-          <w:fldChar w:fldCharType="end"/>
-        </w:r>
-      </w:hyperlink>
-    </w:p>
-    <w:p>
-      <w:pPr>
-        <w:pStyle w:val="TableofFigures"/>
-        <w:tabs>
-          <w:tab w:val="right" w:leader="dot" w:pos="9016"/>
-        </w:tabs>
-        <w:rPr>
-          <w:rFonts w:eastAsiaTheme="minorEastAsia"/>
-          <w:noProof/>
-          <w:lang w:eastAsia="en-GB"/>
-        </w:rPr>
-      </w:pPr>
-      <w:hyperlink r:id="rId9" w:anchor="_Toc6343167" w:history="1">
-        <w:r>
-          <w:rPr>
-            <w:rStyle w:val="Hyperlink"/>
-            <w:noProof/>
-          </w:rPr>
-          <w:t>Figure 2- Unreal Engine Profiler- ‘Koala Rama Before Optimisation’. Date- 12</w:t>
-        </w:r>
-        <w:r>
-          <w:rPr>
-            <w:rStyle w:val="Hyperlink"/>
-            <w:noProof/>
-            <w:vertAlign w:val="superscript"/>
-          </w:rPr>
-          <w:t>th</w:t>
-        </w:r>
-        <w:r>
-          <w:rPr>
-            <w:rStyle w:val="Hyperlink"/>
-            <w:noProof/>
-          </w:rPr>
-          <w:t xml:space="preserve"> March 2019</w:t>
-        </w:r>
-        <w:r>
-          <w:rPr>
-            <w:noProof/>
-            <w:webHidden/>
-          </w:rPr>
-          <w:tab/>
-        </w:r>
-        <w:r>
-          <w:rPr>
-            <w:noProof/>
-            <w:webHidden/>
-          </w:rPr>
-          <w:fldChar w:fldCharType="begin"/>
-        </w:r>
-        <w:r>
-          <w:rPr>
-            <w:noProof/>
-            <w:webHidden/>
-          </w:rPr>
-          <w:instrText xml:space="preserve"> PAGEREF _Toc6343167 \h </w:instrText>
-        </w:r>
-        <w:r>
-          <w:rPr>
-            <w:noProof/>
-            <w:webHidden/>
-          </w:rPr>
-        </w:r>
-        <w:r>
-          <w:rPr>
-            <w:noProof/>
-            <w:webHidden/>
-          </w:rPr>
-          <w:fldChar w:fldCharType="separate"/>
-        </w:r>
-        <w:r>
-          <w:rPr>
-            <w:noProof/>
-            <w:webHidden/>
-          </w:rPr>
-          <w:t>4</w:t>
-        </w:r>
-        <w:r>
-          <w:rPr>
-            <w:noProof/>
-            <w:webHidden/>
-          </w:rPr>
-          <w:fldChar w:fldCharType="end"/>
-        </w:r>
-      </w:hyperlink>
-    </w:p>
-    <w:p>
-      <w:pPr>
-        <w:pStyle w:val="TableofFigures"/>
-        <w:tabs>
-          <w:tab w:val="right" w:leader="dot" w:pos="9016"/>
-        </w:tabs>
-        <w:rPr>
-          <w:rFonts w:eastAsiaTheme="minorEastAsia"/>
-          <w:noProof/>
-          <w:lang w:eastAsia="en-GB"/>
-        </w:rPr>
-      </w:pPr>
-      <w:hyperlink r:id="rId10" w:anchor="_Toc6343168" w:history="1">
+      <w:hyperlink r:id="rId8" w:anchor="_Toc6577879" w:history="1">
         <w:r>
           <w:rPr>
             <w:rStyle w:val="Hyperlink"/>
@@ -5953,77 +5783,7 @@
             <w:noProof/>
             <w:webHidden/>
           </w:rPr>
-          <w:instrText xml:space="preserve"> PAGEREF _Toc6343168 \h </w:instrText>
-        </w:r>
-        <w:r>
-          <w:rPr>
-            <w:noProof/>
-            <w:webHidden/>
-          </w:rPr>
-        </w:r>
-        <w:r>
-          <w:rPr>
-            <w:noProof/>
-            <w:webHidden/>
-          </w:rPr>
-          <w:fldChar w:fldCharType="separate"/>
-        </w:r>
-        <w:r>
-          <w:rPr>
-            <w:noProof/>
-            <w:webHidden/>
-          </w:rPr>
-          <w:t>5</w:t>
-        </w:r>
-        <w:r>
-          <w:rPr>
-            <w:noProof/>
-            <w:webHidden/>
-          </w:rPr>
-          <w:fldChar w:fldCharType="end"/>
-        </w:r>
-      </w:hyperlink>
-    </w:p>
-    <w:p>
-      <w:pPr>
-        <w:pStyle w:val="TableofFigures"/>
-        <w:tabs>
-          <w:tab w:val="right" w:leader="dot" w:pos="9016"/>
-        </w:tabs>
-        <w:rPr>
-          <w:rFonts w:eastAsiaTheme="minorEastAsia"/>
-          <w:noProof/>
-          <w:lang w:eastAsia="en-GB"/>
-        </w:rPr>
-      </w:pPr>
-      <w:hyperlink w:anchor="_Toc6343169" w:history="1">
-        <w:r>
-          <w:rPr>
-            <w:rStyle w:val="Hyperlink"/>
-            <w:noProof/>
-          </w:rPr>
-          <w:t>Figure 4- Fence Tool</w:t>
-        </w:r>
-        <w:r>
-          <w:rPr>
-            <w:noProof/>
-            <w:webHidden/>
-          </w:rPr>
-          <w:tab/>
-        </w:r>
-        <w:r>
-          <w:rPr>
-            <w:noProof/>
-            <w:webHidden/>
-          </w:rPr>
-          <w:fldChar w:fldCharType="begin"/>
-        </w:r>
-        <w:r>
-          <w:rPr>
-            <w:noProof/>
-            <w:webHidden/>
-          </w:rPr>
-          <w:instrText xml:space="preserve"> PAGEREF _Toc6343169 \h </w:instrText>
+          <w:instrText xml:space="preserve"> PAGEREF _Toc6577879 \h </w:instrText>
         </w:r>
         <w:r>
           <w:rPr>
@@ -6056,6 +5816,76 @@
     </w:p>
     <w:p>
       <w:pPr>
+        <w:pStyle w:val="TableofFigures"/>
+        <w:tabs>
+          <w:tab w:val="right" w:leader="dot" w:pos="9016"/>
+        </w:tabs>
+        <w:rPr>
+          <w:rFonts w:eastAsiaTheme="minorEastAsia"/>
+          <w:noProof/>
+          <w:lang w:eastAsia="en-GB"/>
+        </w:rPr>
+      </w:pPr>
+      <w:hyperlink w:anchor="_Toc6577880" w:history="1">
+        <w:r>
+          <w:rPr>
+            <w:rStyle w:val="Hyperlink"/>
+            <w:noProof/>
+          </w:rPr>
+          <w:t>Figure 4- Fence Tool</w:t>
+        </w:r>
+        <w:r>
+          <w:rPr>
+            <w:noProof/>
+            <w:webHidden/>
+          </w:rPr>
+          <w:tab/>
+        </w:r>
+        <w:r>
+          <w:rPr>
+            <w:noProof/>
+            <w:webHidden/>
+          </w:rPr>
+          <w:fldChar w:fldCharType="begin"/>
+        </w:r>
+        <w:r>
+          <w:rPr>
+            <w:noProof/>
+            <w:webHidden/>
+          </w:rPr>
+          <w:instrText xml:space="preserve"> PAGEREF _Toc6577880 \h </w:instrText>
+        </w:r>
+        <w:r>
+          <w:rPr>
+            <w:noProof/>
+            <w:webHidden/>
+          </w:rPr>
+        </w:r>
+        <w:r>
+          <w:rPr>
+            <w:noProof/>
+            <w:webHidden/>
+          </w:rPr>
+          <w:fldChar w:fldCharType="separate"/>
+        </w:r>
+        <w:r>
+          <w:rPr>
+            <w:noProof/>
+            <w:webHidden/>
+          </w:rPr>
+          <w:t>6</w:t>
+        </w:r>
+        <w:r>
+          <w:rPr>
+            <w:noProof/>
+            <w:webHidden/>
+          </w:rPr>
+          <w:fldChar w:fldCharType="end"/>
+        </w:r>
+      </w:hyperlink>
+    </w:p>
+    <w:p>
+      <w:pPr>
         <w:jc w:val="both"/>
         <w:rPr>
           <w:sz w:val="32"/>
@@ -6067,7 +5897,6 @@
         </w:rPr>
         <w:fldChar w:fldCharType="end"/>
       </w:r>
-      <w:bookmarkStart w:id="0" w:name="_Toc6343168"/>
     </w:p>
     <w:p>
       <w:pPr>
@@ -6106,11 +5935,12 @@
           <w:u w:val="single"/>
         </w:rPr>
       </w:pPr>
-      <w:bookmarkStart w:id="1" w:name="_Toc5263322"/>
+      <w:bookmarkStart w:id="0" w:name="_Toc5263322"/>
       <w:r>
         <w:rPr>
           <w:u w:val="single"/>
         </w:rPr>
+        <w:lastRenderedPageBreak/>
         <w:t>Abstract</w:t>
       </w:r>
       <w:r>
@@ -6119,7 +5949,7 @@
         </w:rPr>
         <w:t xml:space="preserve"> (Do Last)</w:t>
       </w:r>
-      <w:bookmarkEnd w:id="1"/>
+      <w:bookmarkEnd w:id="0"/>
     </w:p>
     <w:p>
       <w:r>
@@ -6144,7 +5974,7 @@
           <w:u w:val="single"/>
         </w:rPr>
       </w:pPr>
-      <w:bookmarkStart w:id="2" w:name="_Toc5263323"/>
+      <w:bookmarkStart w:id="1" w:name="_Toc5263323"/>
       <w:r>
         <w:rPr>
           <w:u w:val="single"/>
@@ -6157,23 +5987,23 @@
         </w:rPr>
         <w:t>Background</w:t>
       </w:r>
+      <w:bookmarkEnd w:id="1"/>
+    </w:p>
+    <w:p>
+      <w:r>
+        <w:t>The Team, for this module, created a 3D platforming game. The game was based on a bi-pedal Koala, who has to rescue his friends throughout a variety of worlds by utilising a variety of mechanics. The title of this game was Koala Rama.</w:t>
+      </w:r>
+    </w:p>
+    <w:p/>
+    <w:p>
+      <w:pPr>
+        <w:pStyle w:val="Heading2"/>
+      </w:pPr>
+      <w:bookmarkStart w:id="2" w:name="_Toc5263324"/>
+      <w:r>
+        <w:t xml:space="preserve">1.1 </w:t>
+      </w:r>
       <w:bookmarkEnd w:id="2"/>
-    </w:p>
-    <w:p>
-      <w:r>
-        <w:t>The Team, for this module, created a 3D platforming game. The game was based on a bi-pedal Koala, who has to rescue his friends throughout a variety of worlds by utilising a variety of mechanics. The title of this game was Koala Rama.</w:t>
-      </w:r>
-    </w:p>
-    <w:p/>
-    <w:p>
-      <w:pPr>
-        <w:pStyle w:val="Heading2"/>
-      </w:pPr>
-      <w:bookmarkStart w:id="3" w:name="_Toc5263324"/>
-      <w:r>
-        <w:t xml:space="preserve">1.1 </w:t>
-      </w:r>
-      <w:bookmarkEnd w:id="3"/>
       <w:r>
         <w:t>Aims of the project</w:t>
       </w:r>
@@ -6225,11 +6055,11 @@
       <w:pPr>
         <w:pStyle w:val="Heading2"/>
       </w:pPr>
-      <w:bookmarkStart w:id="4" w:name="_Toc5263325"/>
+      <w:bookmarkStart w:id="3" w:name="_Toc5263325"/>
       <w:r>
         <w:t xml:space="preserve">1.2 </w:t>
       </w:r>
-      <w:bookmarkEnd w:id="4"/>
+      <w:bookmarkEnd w:id="3"/>
       <w:r>
         <w:t>The Team</w:t>
       </w:r>
@@ -6334,23 +6164,23 @@
       <w:pPr>
         <w:pStyle w:val="Heading2"/>
       </w:pPr>
-      <w:bookmarkStart w:id="5" w:name="_Toc5263326"/>
-      <w:commentRangeStart w:id="6"/>
+      <w:bookmarkStart w:id="4" w:name="_Toc5263326"/>
+      <w:commentRangeStart w:id="5"/>
       <w:r>
         <w:t xml:space="preserve">1.3 </w:t>
       </w:r>
-      <w:bookmarkEnd w:id="5"/>
+      <w:bookmarkEnd w:id="4"/>
       <w:r>
         <w:t>The authors role in the team</w:t>
       </w:r>
-      <w:commentRangeEnd w:id="6"/>
+      <w:commentRangeEnd w:id="5"/>
       <w:r>
         <w:rPr>
           <w:rStyle w:val="CommentReference"/>
           <w:rFonts w:asciiTheme="minorHAnsi" w:eastAsiaTheme="minorHAnsi" w:hAnsiTheme="minorHAnsi" w:cstheme="minorBidi"/>
           <w:color w:val="auto"/>
         </w:rPr>
-        <w:commentReference w:id="6"/>
+        <w:commentReference w:id="5"/>
       </w:r>
     </w:p>
     <w:p>
@@ -6415,7 +6245,7 @@
         </w:rPr>
         <w:t>’</w:t>
       </w:r>
-      <w:commentRangeStart w:id="7"/>
+      <w:commentRangeStart w:id="6"/>
       <w:r>
         <w:rPr>
           <w:highlight w:val="yellow"/>
@@ -6452,12 +6282,12 @@
       <w:r>
         <w:t xml:space="preserve"> where the role would have been more specific. </w:t>
       </w:r>
-      <w:commentRangeEnd w:id="7"/>
+      <w:commentRangeEnd w:id="6"/>
       <w:r>
         <w:rPr>
           <w:rStyle w:val="CommentReference"/>
         </w:rPr>
-        <w:commentReference w:id="7"/>
+        <w:commentReference w:id="6"/>
       </w:r>
       <w:r>
         <w:t>The role of being a generic de</w:t>
@@ -6506,24 +6336,23 @@
       <w:pPr>
         <w:pStyle w:val="Heading2"/>
       </w:pPr>
-      <w:bookmarkStart w:id="8" w:name="_Toc5263327"/>
-      <w:commentRangeStart w:id="9"/>
-      <w:r>
-        <w:lastRenderedPageBreak/>
+      <w:bookmarkStart w:id="7" w:name="_Toc5263327"/>
+      <w:commentRangeStart w:id="8"/>
+      <w:r>
         <w:t xml:space="preserve">1.4 </w:t>
       </w:r>
-      <w:bookmarkEnd w:id="8"/>
+      <w:bookmarkEnd w:id="7"/>
       <w:r>
         <w:t>The state of production from first milestone</w:t>
       </w:r>
-      <w:commentRangeEnd w:id="9"/>
+      <w:commentRangeEnd w:id="8"/>
       <w:r>
         <w:rPr>
           <w:rStyle w:val="CommentReference"/>
           <w:rFonts w:asciiTheme="minorHAnsi" w:eastAsiaTheme="minorHAnsi" w:hAnsiTheme="minorHAnsi" w:cstheme="minorBidi"/>
           <w:color w:val="auto"/>
         </w:rPr>
-        <w:commentReference w:id="9"/>
+        <w:commentReference w:id="8"/>
       </w:r>
     </w:p>
     <w:p>
@@ -6549,7 +6378,11 @@
         <w:t>number</w:t>
       </w:r>
       <w:r>
-        <w:t xml:space="preserve"> of visual glitches to do with animations, of which needed polishing. </w:t>
+        <w:t xml:space="preserve"> of visual </w:t>
+      </w:r>
+      <w:r>
+        <w:lastRenderedPageBreak/>
+        <w:t xml:space="preserve">glitches to do with animations, of which needed polishing. </w:t>
       </w:r>
       <w:r>
         <w:t>The game itself was playable with one main level. However, with th</w:t>
@@ -6558,10 +6391,13 @@
         <w:t>e overall</w:t>
       </w:r>
       <w:r>
-        <w:t xml:space="preserve"> design of the level done and with the better tools developed for level design, it became easier and more apparent to make more levels. </w:t>
-      </w:r>
-      <w:r>
-        <w:t xml:space="preserve">Of which the team reorganised with the intent to create more playable areas. </w:t>
+        <w:t xml:space="preserve"> design of the level done and with the better tools developed for level design, it became easier and more apparent to make more levels.</w:t>
+      </w:r>
+      <w:r>
+        <w:t xml:space="preserve"> The team then began planning on creating more levels and refining the ones already made.</w:t>
+      </w:r>
+      <w:r>
+        <w:t xml:space="preserve"> </w:t>
       </w:r>
     </w:p>
     <w:p>
@@ -6595,11 +6431,11 @@
                     </pic:cNvPicPr>
                   </pic:nvPicPr>
                   <pic:blipFill rotWithShape="1">
-                    <a:blip r:embed="rId14" cstate="print">
+                    <a:blip r:embed="rId12" cstate="print">
                       <a:extLst>
                         <a:ext uri="{BEBA8EAE-BF5A-486C-A8C5-ECC9F3942E4B}">
                           <a14:imgProps xmlns:a14="http://schemas.microsoft.com/office/drawing/2010/main">
-                            <a14:imgLayer r:embed="rId15">
+                            <a14:imgLayer r:embed="rId13">
                               <a14:imgEffect>
                                 <a14:backgroundRemoval t="10000" b="90000" l="35082" r="67123"/>
                               </a14:imgEffect>
@@ -6645,6 +6481,9 @@
         </w:drawing>
       </w:r>
       <w:r>
+        <w:rPr>
+          <w:noProof/>
+        </w:rPr>
         <w:drawing>
           <wp:anchor distT="0" distB="0" distL="114300" distR="114300" simplePos="0" relativeHeight="251675648" behindDoc="0" locked="0" layoutInCell="1" allowOverlap="1" wp14:anchorId="07E9D03E" wp14:editId="53732F75">
             <wp:simplePos x="0" y="0"/>
@@ -6683,11 +6522,11 @@
                     </pic:cNvPicPr>
                   </pic:nvPicPr>
                   <pic:blipFill rotWithShape="1">
-                    <a:blip r:embed="rId16">
+                    <a:blip r:embed="rId14">
                       <a:extLst>
                         <a:ext uri="{BEBA8EAE-BF5A-486C-A8C5-ECC9F3942E4B}">
                           <a14:imgProps xmlns:a14="http://schemas.microsoft.com/office/drawing/2010/main">
-                            <a14:imgLayer r:embed="rId17">
+                            <a14:imgLayer r:embed="rId15">
                               <a14:imgEffect>
                                 <a14:backgroundRemoval t="25784" b="72909" l="39934" r="59735">
                                   <a14:foregroundMark x1="53065" y1="33972" x2="53355" y2="32317"/>
@@ -6757,8 +6596,7 @@
           <w:sz w:val="32"/>
         </w:rPr>
       </w:pPr>
-      <w:bookmarkStart w:id="10" w:name="_Toc5263328"/>
-      <w:commentRangeStart w:id="11"/>
+      <w:bookmarkStart w:id="9" w:name="_Toc5263328"/>
       <w:r>
         <w:rPr>
           <w:sz w:val="32"/>
@@ -6770,6 +6608,87 @@
           <w:sz w:val="32"/>
         </w:rPr>
         <w:t>Introduction</w:t>
+      </w:r>
+      <w:bookmarkEnd w:id="9"/>
+    </w:p>
+    <w:p>
+      <w:r>
+        <w:t>As one of the Designers of the team, many roles had to be undertaken to provide a quality product. The document will go into detail of these roles, what they were, how they were done and what effect these implementations had on development. These effects can range from implementing feedback f</w:t>
+      </w:r>
+      <w:r>
+        <w:t>ro</w:t>
+      </w:r>
+      <w:r>
+        <w:t>m testing results</w:t>
+      </w:r>
+      <w:r>
+        <w:t>,</w:t>
+      </w:r>
+      <w:r>
+        <w:t xml:space="preserve"> to setbacks in development which led to rework of </w:t>
+      </w:r>
+      <w:r>
+        <w:t xml:space="preserve">the </w:t>
+      </w:r>
+      <w:r>
+        <w:t>original design.</w:t>
+      </w:r>
+      <w:r>
+        <w:t xml:space="preserve"> This document will also go into detail of relevant literature and research of which informed the approach in this project, and if these findings actually were reflected in </w:t>
+      </w:r>
+      <w:r>
+        <w:t>the project</w:t>
+      </w:r>
+      <w:r>
+        <w:t xml:space="preserve"> or not. </w:t>
+      </w:r>
+      <w:r>
+        <w:t xml:space="preserve">The document will go into detail of the work the author has done on the project, the testing of the project and the potential political </w:t>
+      </w:r>
+      <w:r>
+        <w:t xml:space="preserve">implications </w:t>
+      </w:r>
+      <w:r>
+        <w:t>of the project.</w:t>
+      </w:r>
+      <w:r>
+        <w:t xml:space="preserve"> This will be followed by a </w:t>
+      </w:r>
+      <w:r>
+        <w:t>reflection and conclusion of the authors work through the project, Koala Rama.</w:t>
+      </w:r>
+    </w:p>
+    <w:p>
+      <w:r>
+        <w:t>The author will relate back to previous submitted work at relevant parts to show how the project developed based upon certain aspects of the submitted work and project. This will primarily be focused upon when discussing testing and implementation of design into the developed project</w:t>
+      </w:r>
+      <w:r>
+        <w:t>, including the potential political aspects of the project</w:t>
+      </w:r>
+      <w:r>
+        <w:t>.</w:t>
+      </w:r>
+    </w:p>
+    <w:p/>
+    <w:p/>
+    <w:p/>
+    <w:p/>
+    <w:p/>
+    <w:p/>
+    <w:p/>
+    <w:p/>
+    <w:p>
+      <w:pPr>
+        <w:pStyle w:val="Heading1"/>
+      </w:pPr>
+      <w:bookmarkStart w:id="10" w:name="_Toc5263329"/>
+      <w:commentRangeStart w:id="11"/>
+      <w:r>
+        <w:lastRenderedPageBreak/>
+        <w:t>3.</w:t>
+      </w:r>
+      <w:r>
+        <w:t>Technical Art</w:t>
       </w:r>
       <w:bookmarkEnd w:id="10"/>
       <w:commentRangeEnd w:id="11"/>
@@ -6780,94 +6699,6 @@
           <w:color w:val="auto"/>
         </w:rPr>
         <w:commentReference w:id="11"/>
-      </w:r>
-    </w:p>
-    <w:p>
-      <w:r>
-        <w:t>As one of the Designers of the team, many roles had to be undertaken to provide a quality product. The document will go into detail of these roles, what they were, how they were done and what effect these implementations had on development. These effects can range from implementing feedback f</w:t>
-      </w:r>
-      <w:r>
-        <w:t>ro</w:t>
-      </w:r>
-      <w:r>
-        <w:t>m testing results</w:t>
-      </w:r>
-      <w:r>
-        <w:t>,</w:t>
-      </w:r>
-      <w:r>
-        <w:t xml:space="preserve"> to setbacks in development which led to rework of </w:t>
-      </w:r>
-      <w:r>
-        <w:t xml:space="preserve">the </w:t>
-      </w:r>
-      <w:r>
-        <w:t>original design.</w:t>
-      </w:r>
-      <w:r>
-        <w:t xml:space="preserve"> This document will also go into detail of relevant literature and research of which informed the approach in this project, and if these findings actually were reflected in </w:t>
-      </w:r>
-      <w:r>
-        <w:t>the project</w:t>
-      </w:r>
-      <w:r>
-        <w:t xml:space="preserve"> or not. </w:t>
-      </w:r>
-      <w:r>
-        <w:t xml:space="preserve">The document will go into detail of the work the author has done on the project, the testing of the project and the potential political </w:t>
-      </w:r>
-      <w:r>
-        <w:t xml:space="preserve">implications </w:t>
-      </w:r>
-      <w:r>
-        <w:t>of the project.</w:t>
-      </w:r>
-      <w:r>
-        <w:t xml:space="preserve"> This will be followed by a </w:t>
-      </w:r>
-      <w:r>
-        <w:t>reflection and conclusion of the authors work through the project, Koala Rama.</w:t>
-      </w:r>
-    </w:p>
-    <w:p>
-      <w:r>
-        <w:t>The author will relate back to previous submitted work at relevant parts to show how the project developed based upon certain aspects of the submitted work and project. This will primarily be focused upon when discussing testing and implementation of design into the developed project</w:t>
-      </w:r>
-      <w:r>
-        <w:t>, including the potential political aspects of the project</w:t>
-      </w:r>
-      <w:r>
-        <w:t>.</w:t>
-      </w:r>
-    </w:p>
-    <w:p/>
-    <w:p/>
-    <w:p/>
-    <w:p/>
-    <w:p/>
-    <w:p/>
-    <w:p>
-      <w:pPr>
-        <w:pStyle w:val="Heading1"/>
-      </w:pPr>
-      <w:bookmarkStart w:id="12" w:name="_Toc5263329"/>
-      <w:commentRangeStart w:id="13"/>
-      <w:r>
-        <w:lastRenderedPageBreak/>
-        <w:t>3.</w:t>
-      </w:r>
-      <w:r>
-        <w:t>Technical Art</w:t>
-      </w:r>
-      <w:bookmarkEnd w:id="12"/>
-      <w:commentRangeEnd w:id="13"/>
-      <w:r>
-        <w:rPr>
-          <w:rStyle w:val="CommentReference"/>
-          <w:rFonts w:asciiTheme="minorHAnsi" w:eastAsiaTheme="minorHAnsi" w:hAnsiTheme="minorHAnsi" w:cstheme="minorBidi"/>
-          <w:color w:val="auto"/>
-        </w:rPr>
-        <w:commentReference w:id="13"/>
       </w:r>
     </w:p>
     <w:p>
@@ -7086,8 +6917,6 @@
       <w:r>
         <w:t xml:space="preserve"> creates the tools needed for production.</w:t>
       </w:r>
-      <w:bookmarkStart w:id="14" w:name="_GoBack"/>
-      <w:bookmarkEnd w:id="14"/>
       <w:r>
         <w:t xml:space="preserve"> </w:t>
       </w:r>
@@ -7117,6 +6946,7 @@
           <w:id w:val="-899742250"/>
           <w:citation/>
         </w:sdtPr>
+        <w:sdtEndPr/>
         <w:sdtContent>
           <w:r>
             <w:rPr>
@@ -7197,22 +7027,29 @@
     </w:p>
     <w:p/>
     <w:p>
-      <w:commentRangeStart w:id="15"/>
-      <w:r>
-        <w:t xml:space="preserve">To take up the role of a technical artist is to </w:t>
-      </w:r>
-      <w:r>
-        <w:t xml:space="preserve">utilise both art and programming </w:t>
-      </w:r>
-      <w:commentRangeEnd w:id="15"/>
-      <w:r>
-        <w:rPr>
-          <w:rStyle w:val="CommentReference"/>
-        </w:rPr>
-        <w:commentReference w:id="15"/>
-      </w:r>
-      <w:r>
-        <w:t>to create a multitude of tools so that Designers can speedily design, create and test level layouts and adjust them easily based on feedback. Be that feedback internal or external.</w:t>
+      <w:r>
+        <w:t>To take up the role of a technical artist</w:t>
+      </w:r>
+      <w:r>
+        <w:t>, as based upon by the above,</w:t>
+      </w:r>
+      <w:r>
+        <w:t xml:space="preserve"> is to </w:t>
+      </w:r>
+      <w:r>
+        <w:t>utilise both art and programming to create a multitude of tools so that Designers can speedily design, create and test level layouts and adjust them easily based on feedback.</w:t>
+      </w:r>
+      <w:r>
+        <w:t xml:space="preserve"> </w:t>
+      </w:r>
+      <w:r>
+        <w:t>Be that feedback internal or external.</w:t>
+      </w:r>
+      <w:r>
+        <w:t xml:space="preserve"> </w:t>
+      </w:r>
+      <w:r>
+        <w:t xml:space="preserve">That was one aspect of the role. </w:t>
       </w:r>
       <w:r>
         <w:t xml:space="preserve"> As the </w:t>
@@ -7242,18 +7079,64 @@
         <w:t xml:space="preserve"> tailor the tools so that a fellow designer would be able to fully utilise the tool with little or no tutorial.</w:t>
       </w:r>
       <w:r>
-        <w:t xml:space="preserve"> A</w:t>
-      </w:r>
-      <w:commentRangeStart w:id="16"/>
-      <w:r>
-        <w:t xml:space="preserve">s they knew themselves of what a tool needed and how it needed to function in the editor. </w:t>
-      </w:r>
-      <w:commentRangeEnd w:id="16"/>
-      <w:r>
-        <w:rPr>
-          <w:rStyle w:val="CommentReference"/>
-        </w:rPr>
-        <w:commentReference w:id="16"/>
+        <w:t xml:space="preserve"> As they knew themselves of what a tool needed and how it needed to function in the editor.</w:t>
+      </w:r>
+      <w:r>
+        <w:t xml:space="preserve"> As designers have an advantage of knowledge in other disciplines, as described by </w:t>
+      </w:r>
+      <w:sdt>
+        <w:sdtPr>
+          <w:rPr>
+            <w:highlight w:val="yellow"/>
+          </w:rPr>
+          <w:id w:val="-1840762569"/>
+          <w:citation/>
+        </w:sdtPr>
+        <w:sdtContent>
+          <w:r>
+            <w:rPr>
+              <w:highlight w:val="yellow"/>
+            </w:rPr>
+            <w:fldChar w:fldCharType="begin"/>
+          </w:r>
+          <w:r>
+            <w:rPr>
+              <w:highlight w:val="yellow"/>
+            </w:rPr>
+            <w:instrText xml:space="preserve"> CITATION Jes08 \l 2057 </w:instrText>
+          </w:r>
+          <w:r>
+            <w:rPr>
+              <w:highlight w:val="yellow"/>
+            </w:rPr>
+            <w:fldChar w:fldCharType="separate"/>
+          </w:r>
+          <w:r>
+            <w:rPr>
+              <w:noProof/>
+              <w:highlight w:val="yellow"/>
+            </w:rPr>
+            <w:t>(Schell, 2008)</w:t>
+          </w:r>
+          <w:r>
+            <w:rPr>
+              <w:highlight w:val="yellow"/>
+            </w:rPr>
+            <w:fldChar w:fldCharType="end"/>
+          </w:r>
+        </w:sdtContent>
+      </w:sdt>
+      <w:r>
+        <w:t xml:space="preserve"> in the Chapter ‘What Skills Does a Game Designer Need?’ she foes onto describe “ In Short, all of them. Almost anything that can be good at can become a useful skill for a game designer”. She then goes to list a number of skills from Anthropology to Visual arts. As the team was mostly designers and were all disciplined in these wide </w:t>
+      </w:r>
+      <w:r>
+        <w:t>variety</w:t>
+      </w:r>
+      <w:r>
+        <w:t xml:space="preserve"> of skills, </w:t>
+      </w:r>
+      <w:r>
+        <w:t>communication was simple through development of tools and of the project overall.</w:t>
       </w:r>
     </w:p>
     <w:p>
@@ -7262,146 +7145,8 @@
           <w:noProof/>
         </w:rPr>
         <w:lastRenderedPageBreak/>
-        <mc:AlternateContent>
-          <mc:Choice Requires="wps">
-            <w:drawing>
-              <wp:anchor distT="0" distB="0" distL="114300" distR="114300" simplePos="0" relativeHeight="251674624" behindDoc="0" locked="0" layoutInCell="1" allowOverlap="1" wp14:anchorId="4369BB73" wp14:editId="0B448A1A">
-                <wp:simplePos x="0" y="0"/>
-                <wp:positionH relativeFrom="column">
-                  <wp:posOffset>-2540</wp:posOffset>
-                </wp:positionH>
-                <wp:positionV relativeFrom="paragraph">
-                  <wp:posOffset>7203440</wp:posOffset>
-                </wp:positionV>
-                <wp:extent cx="5731510" cy="635"/>
-                <wp:effectExtent l="0" t="0" r="0" b="0"/>
-                <wp:wrapSquare wrapText="bothSides"/>
-                <wp:docPr id="41" name="Text Box 41"/>
-                <wp:cNvGraphicFramePr/>
-                <a:graphic xmlns:a="http://schemas.openxmlformats.org/drawingml/2006/main">
-                  <a:graphicData uri="http://schemas.microsoft.com/office/word/2010/wordprocessingShape">
-                    <wps:wsp>
-                      <wps:cNvSpPr txBox="1"/>
-                      <wps:spPr>
-                        <a:xfrm>
-                          <a:off x="0" y="0"/>
-                          <a:ext cx="5731510" cy="635"/>
-                        </a:xfrm>
-                        <a:prstGeom prst="rect">
-                          <a:avLst/>
-                        </a:prstGeom>
-                        <a:solidFill>
-                          <a:prstClr val="white"/>
-                        </a:solidFill>
-                        <a:ln>
-                          <a:noFill/>
-                        </a:ln>
-                      </wps:spPr>
-                      <wps:txbx>
-                        <w:txbxContent>
-                          <w:p>
-                            <w:pPr>
-                              <w:pStyle w:val="Caption"/>
-                              <w:rPr>
-                                <w:noProof/>
-                              </w:rPr>
-                            </w:pPr>
-                            <w:r>
-                              <w:t xml:space="preserve">Figure </w:t>
-                            </w:r>
-                            <w:r>
-                              <w:fldChar w:fldCharType="begin"/>
-                            </w:r>
-                            <w:r>
-                              <w:instrText xml:space="preserve"> SEQ Figure \* ARABIC </w:instrText>
-                            </w:r>
-                            <w:r>
-                              <w:fldChar w:fldCharType="separate"/>
-                            </w:r>
-                            <w:r>
-                              <w:rPr>
-                                <w:noProof/>
-                              </w:rPr>
-                              <w:t>1</w:t>
-                            </w:r>
-                            <w:r>
-                              <w:rPr>
-                                <w:noProof/>
-                              </w:rPr>
-                              <w:fldChar w:fldCharType="end"/>
-                            </w:r>
-                            <w:r>
-                              <w:t>- Unreal Engine Profiler- ‘Koala Rama After Optimisation’. Date- 14th March 2019</w:t>
-                            </w:r>
-                          </w:p>
-                        </w:txbxContent>
-                      </wps:txbx>
-                      <wps:bodyPr rot="0" spcFirstLastPara="0" vertOverflow="overflow" horzOverflow="overflow" vert="horz" wrap="square" lIns="0" tIns="0" rIns="0" bIns="0" numCol="1" spcCol="0" rtlCol="0" fromWordArt="0" anchor="t" anchorCtr="0" forceAA="0" compatLnSpc="1">
-                        <a:prstTxWarp prst="textNoShape">
-                          <a:avLst/>
-                        </a:prstTxWarp>
-                        <a:spAutoFit/>
-                      </wps:bodyPr>
-                    </wps:wsp>
-                  </a:graphicData>
-                </a:graphic>
-              </wp:anchor>
-            </w:drawing>
-          </mc:Choice>
-          <mc:Fallback>
-            <w:pict>
-              <v:shape w14:anchorId="4369BB73" id="Text Box 41" o:spid="_x0000_s1057" type="#_x0000_t202" style="position:absolute;margin-left:-.2pt;margin-top:567.2pt;width:451.3pt;height:.05pt;z-index:251674624;visibility:visible;mso-wrap-style:square;mso-wrap-distance-left:9pt;mso-wrap-distance-top:0;mso-wrap-distance-right:9pt;mso-wrap-distance-bottom:0;mso-position-horizontal:absolute;mso-position-horizontal-relative:text;mso-position-vertical:absolute;mso-position-vertical-relative:text;v-text-anchor:top" o:gfxdata="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" stroked="f">
-                <v:textbox style="mso-fit-shape-to-text:t" inset="0,0,0,0">
-                  <w:txbxContent>
-                    <w:p>
-                      <w:pPr>
-                        <w:pStyle w:val="Caption"/>
-                        <w:rPr>
-                          <w:noProof/>
-                        </w:rPr>
-                      </w:pPr>
-                      <w:r>
-                        <w:t xml:space="preserve">Figure </w:t>
-                      </w:r>
-                      <w:r>
-                        <w:fldChar w:fldCharType="begin"/>
-                      </w:r>
-                      <w:r>
-                        <w:instrText xml:space="preserve"> SEQ Figure \* ARABIC </w:instrText>
-                      </w:r>
-                      <w:r>
-                        <w:fldChar w:fldCharType="separate"/>
-                      </w:r>
-                      <w:r>
-                        <w:rPr>
-                          <w:noProof/>
-                        </w:rPr>
-                        <w:t>1</w:t>
-                      </w:r>
-                      <w:r>
-                        <w:rPr>
-                          <w:noProof/>
-                        </w:rPr>
-                        <w:fldChar w:fldCharType="end"/>
-                      </w:r>
-                      <w:r>
-                        <w:t>- Unreal Engine Profiler- ‘Koala Rama After Optimisation’. Date- 14th March 2019</w:t>
-                      </w:r>
-                    </w:p>
-                  </w:txbxContent>
-                </v:textbox>
-                <w10:wrap type="square"/>
-              </v:shape>
-            </w:pict>
-          </mc:Fallback>
-        </mc:AlternateContent>
-      </w:r>
-      <w:r>
-        <w:rPr>
-          <w:noProof/>
-        </w:rPr>
         <w:drawing>
-          <wp:anchor distT="0" distB="0" distL="114300" distR="114300" simplePos="0" relativeHeight="251663360" behindDoc="0" locked="0" layoutInCell="1" allowOverlap="1" wp14:anchorId="11612BD6" wp14:editId="06CBEAEA">
+          <wp:anchor distT="0" distB="0" distL="114300" distR="114300" simplePos="0" relativeHeight="251663360" behindDoc="0" locked="0" layoutInCell="1" allowOverlap="1" wp14:anchorId="11612BD6" wp14:editId="2E816FFB">
             <wp:simplePos x="0" y="0"/>
             <wp:positionH relativeFrom="margin">
               <wp:align>right</wp:align>
@@ -7426,7 +7171,7 @@
                     </pic:cNvPicPr>
                   </pic:nvPicPr>
                   <pic:blipFill>
-                    <a:blip r:embed="rId18" cstate="print">
+                    <a:blip r:embed="rId16" cstate="print">
                       <a:extLst>
                         <a:ext uri="{28A0092B-C50C-407E-A947-70E740481C1C}">
                           <a14:useLocalDpi xmlns:a14="http://schemas.microsoft.com/office/drawing/2010/main" val="0"/>
@@ -7467,144 +7212,6 @@
         <w:rPr>
           <w:noProof/>
         </w:rPr>
-        <mc:AlternateContent>
-          <mc:Choice Requires="wps">
-            <w:drawing>
-              <wp:anchor distT="0" distB="0" distL="114300" distR="114300" simplePos="0" relativeHeight="251672576" behindDoc="0" locked="0" layoutInCell="1" allowOverlap="1" wp14:anchorId="34AECAF1" wp14:editId="3D4632C6">
-                <wp:simplePos x="0" y="0"/>
-                <wp:positionH relativeFrom="column">
-                  <wp:posOffset>-2540</wp:posOffset>
-                </wp:positionH>
-                <wp:positionV relativeFrom="paragraph">
-                  <wp:posOffset>4058285</wp:posOffset>
-                </wp:positionV>
-                <wp:extent cx="5731510" cy="635"/>
-                <wp:effectExtent l="0" t="0" r="0" b="0"/>
-                <wp:wrapSquare wrapText="bothSides"/>
-                <wp:docPr id="38" name="Text Box 38"/>
-                <wp:cNvGraphicFramePr/>
-                <a:graphic xmlns:a="http://schemas.openxmlformats.org/drawingml/2006/main">
-                  <a:graphicData uri="http://schemas.microsoft.com/office/word/2010/wordprocessingShape">
-                    <wps:wsp>
-                      <wps:cNvSpPr txBox="1"/>
-                      <wps:spPr>
-                        <a:xfrm>
-                          <a:off x="0" y="0"/>
-                          <a:ext cx="5731510" cy="635"/>
-                        </a:xfrm>
-                        <a:prstGeom prst="rect">
-                          <a:avLst/>
-                        </a:prstGeom>
-                        <a:solidFill>
-                          <a:prstClr val="white"/>
-                        </a:solidFill>
-                        <a:ln>
-                          <a:noFill/>
-                        </a:ln>
-                      </wps:spPr>
-                      <wps:txbx>
-                        <w:txbxContent>
-                          <w:p>
-                            <w:pPr>
-                              <w:pStyle w:val="Caption"/>
-                              <w:rPr>
-                                <w:noProof/>
-                              </w:rPr>
-                            </w:pPr>
-                            <w:r>
-                              <w:t xml:space="preserve">Figure </w:t>
-                            </w:r>
-                            <w:r>
-                              <w:fldChar w:fldCharType="begin"/>
-                            </w:r>
-                            <w:r>
-                              <w:instrText xml:space="preserve"> SEQ Figure \* ARABIC </w:instrText>
-                            </w:r>
-                            <w:r>
-                              <w:fldChar w:fldCharType="separate"/>
-                            </w:r>
-                            <w:r>
-                              <w:rPr>
-                                <w:noProof/>
-                              </w:rPr>
-                              <w:t>2</w:t>
-                            </w:r>
-                            <w:r>
-                              <w:rPr>
-                                <w:noProof/>
-                              </w:rPr>
-                              <w:fldChar w:fldCharType="end"/>
-                            </w:r>
-                            <w:r>
-                              <w:t>- Unreal Engine Profiler- ‘Koala Rama Before Optimisation’. Date- 12th March 2019</w:t>
-                            </w:r>
-                          </w:p>
-                        </w:txbxContent>
-                      </wps:txbx>
-                      <wps:bodyPr rot="0" spcFirstLastPara="0" vertOverflow="overflow" horzOverflow="overflow" vert="horz" wrap="square" lIns="0" tIns="0" rIns="0" bIns="0" numCol="1" spcCol="0" rtlCol="0" fromWordArt="0" anchor="t" anchorCtr="0" forceAA="0" compatLnSpc="1">
-                        <a:prstTxWarp prst="textNoShape">
-                          <a:avLst/>
-                        </a:prstTxWarp>
-                        <a:spAutoFit/>
-                      </wps:bodyPr>
-                    </wps:wsp>
-                  </a:graphicData>
-                </a:graphic>
-              </wp:anchor>
-            </w:drawing>
-          </mc:Choice>
-          <mc:Fallback>
-            <w:pict>
-              <v:shape w14:anchorId="34AECAF1" id="Text Box 38" o:spid="_x0000_s1058" type="#_x0000_t202" style="position:absolute;margin-left:-.2pt;margin-top:319.55pt;width:451.3pt;height:.05pt;z-index:251672576;visibility:visible;mso-wrap-style:square;mso-wrap-distance-left:9pt;mso-wrap-distance-top:0;mso-wrap-distance-right:9pt;mso-wrap-distance-bottom:0;mso-position-horizontal:absolute;mso-position-horizontal-relative:text;mso-position-vertical:absolute;mso-position-vertical-relative:text;v-text-anchor:top" o:gfxdata="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" stroked="f">
-                <v:textbox style="mso-fit-shape-to-text:t" inset="0,0,0,0">
-                  <w:txbxContent>
-                    <w:p>
-                      <w:pPr>
-                        <w:pStyle w:val="Caption"/>
-                        <w:rPr>
-                          <w:noProof/>
-                        </w:rPr>
-                      </w:pPr>
-                      <w:r>
-                        <w:t xml:space="preserve">Figure </w:t>
-                      </w:r>
-                      <w:r>
-                        <w:fldChar w:fldCharType="begin"/>
-                      </w:r>
-                      <w:r>
-                        <w:instrText xml:space="preserve"> SEQ Figure \* ARABIC </w:instrText>
-                      </w:r>
-                      <w:r>
-                        <w:fldChar w:fldCharType="separate"/>
-                      </w:r>
-                      <w:r>
-                        <w:rPr>
-                          <w:noProof/>
-                        </w:rPr>
-                        <w:t>2</w:t>
-                      </w:r>
-                      <w:r>
-                        <w:rPr>
-                          <w:noProof/>
-                        </w:rPr>
-                        <w:fldChar w:fldCharType="end"/>
-                      </w:r>
-                      <w:r>
-                        <w:t>- Unreal Engine Profiler- ‘Koala Rama Before Optimisation’. Date- 12th March 2019</w:t>
-                      </w:r>
-                    </w:p>
-                  </w:txbxContent>
-                </v:textbox>
-                <w10:wrap type="square"/>
-              </v:shape>
-            </w:pict>
-          </mc:Fallback>
-        </mc:AlternateContent>
-      </w:r>
-      <w:r>
-        <w:rPr>
-          <w:noProof/>
-        </w:rPr>
         <w:drawing>
           <wp:anchor distT="0" distB="0" distL="114300" distR="114300" simplePos="0" relativeHeight="251662336" behindDoc="0" locked="0" layoutInCell="1" allowOverlap="1" wp14:anchorId="3E95A0D9" wp14:editId="5818F833">
             <wp:simplePos x="0" y="0"/>
@@ -7631,7 +7238,7 @@
                     </pic:cNvPicPr>
                   </pic:nvPicPr>
                   <pic:blipFill>
-                    <a:blip r:embed="rId19" cstate="print">
+                    <a:blip r:embed="rId17" cstate="print">
                       <a:extLst>
                         <a:ext uri="{28A0092B-C50C-407E-A947-70E740481C1C}">
                           <a14:useLocalDpi xmlns:a14="http://schemas.microsoft.com/office/drawing/2010/main" val="0"/>
@@ -7716,7 +7323,6 @@
                                 <w:noProof/>
                               </w:rPr>
                             </w:pPr>
-                            <w:bookmarkStart w:id="17" w:name="_Toc6343166"/>
                             <w:r>
                               <w:t xml:space="preserve">Figure </w:t>
                             </w:r>
@@ -7754,18 +7360,11 @@
                               <w:t>’</w:t>
                             </w:r>
                             <w:r>
-                              <w:t>. Date- 14</w:t>
+                              <w:t xml:space="preserve">. </w:t>
                             </w:r>
                             <w:r>
-                              <w:rPr>
-                                <w:vertAlign w:val="superscript"/>
-                              </w:rPr>
-                              <w:t>th</w:t>
+                              <w:t>Final Build</w:t>
                             </w:r>
-                            <w:r>
-                              <w:t xml:space="preserve"> March 2019</w:t>
-                            </w:r>
-                            <w:bookmarkEnd w:id="17"/>
                           </w:p>
                         </w:txbxContent>
                       </wps:txbx>
@@ -7783,7 +7382,7 @@
           </mc:Choice>
           <mc:Fallback>
             <w:pict>
-              <v:shape w14:anchorId="3E951CD8" id="Text Box 35" o:spid="_x0000_s1059" type="#_x0000_t202" style="position:absolute;margin-left:400.1pt;margin-top:584.6pt;width:451.3pt;height:.05pt;z-index:251667456;visibility:visible;mso-wrap-style:square;mso-wrap-distance-left:9pt;mso-wrap-distance-top:0;mso-wrap-distance-right:9pt;mso-wrap-distance-bottom:0;mso-position-horizontal:right;mso-position-horizontal-relative:margin;mso-position-vertical:absolute;mso-position-vertical-relative:text;v-text-anchor:top" o:gfxdata="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" stroked="f">
+              <v:shape w14:anchorId="3E951CD8" id="Text Box 35" o:spid="_x0000_s1057" type="#_x0000_t202" style="position:absolute;margin-left:400.1pt;margin-top:584.6pt;width:451.3pt;height:.05pt;z-index:251667456;visibility:visible;mso-wrap-style:square;mso-wrap-distance-left:9pt;mso-wrap-distance-top:0;mso-wrap-distance-right:9pt;mso-wrap-distance-bottom:0;mso-position-horizontal:right;mso-position-horizontal-relative:margin;mso-position-vertical:absolute;mso-position-vertical-relative:text;v-text-anchor:top" o:gfxdata="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" stroked="f">
                 <v:textbox style="mso-fit-shape-to-text:t" inset="0,0,0,0">
                   <w:txbxContent>
                     <w:p>
@@ -7793,7 +7392,6 @@
                           <w:noProof/>
                         </w:rPr>
                       </w:pPr>
-                      <w:bookmarkStart w:id="18" w:name="_Toc6343166"/>
                       <w:r>
                         <w:t xml:space="preserve">Figure </w:t>
                       </w:r>
@@ -7831,18 +7429,11 @@
                         <w:t>’</w:t>
                       </w:r>
                       <w:r>
-                        <w:t>. Date- 14</w:t>
+                        <w:t xml:space="preserve">. </w:t>
                       </w:r>
                       <w:r>
-                        <w:rPr>
-                          <w:vertAlign w:val="superscript"/>
-                        </w:rPr>
-                        <w:t>th</w:t>
+                        <w:t>Final Build</w:t>
                       </w:r>
-                      <w:r>
-                        <w:t xml:space="preserve"> March 2019</w:t>
-                      </w:r>
-                      <w:bookmarkEnd w:id="18"/>
                     </w:p>
                   </w:txbxContent>
                 </v:textbox>
@@ -7897,7 +7488,6 @@
                             <w:pPr>
                               <w:pStyle w:val="Caption"/>
                             </w:pPr>
-                            <w:bookmarkStart w:id="19" w:name="_Toc6343167"/>
                             <w:r>
                               <w:t xml:space="preserve">Figure </w:t>
                             </w:r>
@@ -7923,18 +7513,11 @@
                               <w:t>’</w:t>
                             </w:r>
                             <w:r>
-                              <w:t>. Date- 12</w:t>
+                              <w:t>.</w:t>
                             </w:r>
                             <w:r>
-                              <w:rPr>
-                                <w:vertAlign w:val="superscript"/>
-                              </w:rPr>
-                              <w:t>th</w:t>
+                              <w:t xml:space="preserve"> Early Build</w:t>
                             </w:r>
-                            <w:r>
-                              <w:t xml:space="preserve"> March 2019</w:t>
-                            </w:r>
-                            <w:bookmarkEnd w:id="19"/>
                           </w:p>
                           <w:p/>
                           <w:p>
@@ -7961,14 +7544,13 @@
           </mc:Choice>
           <mc:Fallback>
             <w:pict>
-              <v:shape w14:anchorId="2F07DECA" id="Text Box 34" o:spid="_x0000_s1060" type="#_x0000_t202" style="position:absolute;margin-left:400.1pt;margin-top:320.05pt;width:451.3pt;height:15pt;z-index:251665408;visibility:visible;mso-wrap-style:square;mso-height-percent:0;mso-wrap-distance-left:9pt;mso-wrap-distance-top:0;mso-wrap-distance-right:9pt;mso-wrap-distance-bottom:0;mso-position-horizontal:right;mso-position-horizontal-relative:margin;mso-position-vertical:absolute;mso-position-vertical-relative:text;mso-height-percent:0;mso-height-relative:margin;v-text-anchor:top" o:gfxdata="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" stroked="f">
+              <v:shape w14:anchorId="2F07DECA" id="Text Box 34" o:spid="_x0000_s1058" type="#_x0000_t202" style="position:absolute;margin-left:400.1pt;margin-top:320.05pt;width:451.3pt;height:15pt;z-index:251665408;visibility:visible;mso-wrap-style:square;mso-height-percent:0;mso-wrap-distance-left:9pt;mso-wrap-distance-top:0;mso-wrap-distance-right:9pt;mso-wrap-distance-bottom:0;mso-position-horizontal:right;mso-position-horizontal-relative:margin;mso-position-vertical:absolute;mso-position-vertical-relative:text;mso-height-percent:0;mso-height-relative:margin;v-text-anchor:top" o:gfxdata="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" stroked="f">
                 <v:textbox inset="0,0,0,0">
                   <w:txbxContent>
                     <w:p>
                       <w:pPr>
                         <w:pStyle w:val="Caption"/>
                       </w:pPr>
-                      <w:bookmarkStart w:id="20" w:name="_Toc6343167"/>
                       <w:r>
                         <w:t xml:space="preserve">Figure </w:t>
                       </w:r>
@@ -7994,18 +7576,11 @@
                         <w:t>’</w:t>
                       </w:r>
                       <w:r>
-                        <w:t>. Date- 12</w:t>
+                        <w:t>.</w:t>
                       </w:r>
                       <w:r>
-                        <w:rPr>
-                          <w:vertAlign w:val="superscript"/>
-                        </w:rPr>
-                        <w:t>th</w:t>
+                        <w:t xml:space="preserve"> Early Build</w:t>
                       </w:r>
-                      <w:r>
-                        <w:t xml:space="preserve"> March 2019</w:t>
-                      </w:r>
-                      <w:bookmarkEnd w:id="20"/>
                     </w:p>
                     <w:p/>
                     <w:p>
@@ -8084,51 +7659,46 @@
       <w:r>
         <w:t xml:space="preserve"> </w:t>
       </w:r>
-      <w:commentRangeStart w:id="21"/>
+      <w:commentRangeStart w:id="12"/>
       <w:r>
         <w:t>This can lead to unanticipated stops in production of which then need to be solved before any new alteration or iterations are added to the game.</w:t>
       </w:r>
       <w:r>
         <w:t xml:space="preserve"> </w:t>
       </w:r>
-      <w:commentRangeEnd w:id="21"/>
+      <w:commentRangeEnd w:id="12"/>
       <w:r>
         <w:rPr>
           <w:rStyle w:val="CommentReference"/>
         </w:rPr>
-        <w:commentReference w:id="21"/>
-      </w:r>
-    </w:p>
-    <w:p>
-      <w:bookmarkStart w:id="22" w:name="_Toc5263330"/>
-      <w:commentRangeStart w:id="23"/>
-      <w:r>
-        <w:t xml:space="preserve">As you can see if in </w:t>
-      </w:r>
-      <w:r>
-        <w:rPr>
-          <w:highlight w:val="yellow"/>
-        </w:rPr>
-        <w:t>Figure 1</w:t>
-      </w:r>
-      <w:r>
-        <w:t xml:space="preserve"> there is a l</w:t>
-      </w:r>
-      <w:r>
-        <w:t>arge</w:t>
-      </w:r>
-      <w:r>
-        <w:t xml:space="preserve"> green bar which take up a majority of the space</w:t>
-      </w:r>
-      <w:commentRangeEnd w:id="23"/>
-      <w:r>
-        <w:rPr>
-          <w:rStyle w:val="CommentReference"/>
-        </w:rPr>
-        <w:commentReference w:id="23"/>
-      </w:r>
-      <w:r>
-        <w:t xml:space="preserve">, this is a visualisation of the memory being used by a particular asset. In this instance it was the </w:t>
+        <w:commentReference w:id="12"/>
+      </w:r>
+    </w:p>
+    <w:p>
+      <w:bookmarkStart w:id="13" w:name="_Toc5263330"/>
+      <w:r>
+        <w:t>The green bar seen in figure 1 above, shows the memory usage for the Third Person character. T</w:t>
+      </w:r>
+      <w:r>
+        <w:t>his</w:t>
+      </w:r>
+      <w:r>
+        <w:t xml:space="preserve"> </w:t>
+      </w:r>
+      <w:r>
+        <w:t>visualisation</w:t>
+      </w:r>
+      <w:r>
+        <w:t xml:space="preserve"> aids in debugging </w:t>
+      </w:r>
+      <w:r>
+        <w:t>which</w:t>
+      </w:r>
+      <w:r>
+        <w:t xml:space="preserve"> assets need correcting</w:t>
+      </w:r>
+      <w:r>
+        <w:t xml:space="preserve">. In this instance it was the </w:t>
       </w:r>
       <w:r>
         <w:t>Third Person</w:t>
@@ -8235,33 +7805,30 @@
         <w:t xml:space="preserve"> </w:t>
       </w:r>
       <w:r>
-        <w:t xml:space="preserve">This method was ideal however later in production the team </w:t>
-      </w:r>
-      <w:commentRangeStart w:id="24"/>
-      <w:r>
-        <w:t xml:space="preserve">decided it was better to ensure the player has all the abilities from the start of the game. </w:t>
-      </w:r>
-      <w:commentRangeEnd w:id="24"/>
-      <w:r>
-        <w:rPr>
-          <w:rStyle w:val="CommentReference"/>
-        </w:rPr>
-        <w:commentReference w:id="24"/>
-      </w:r>
-      <w:r>
-        <w:t>This meant that this was of optimisation was no longer needed.</w:t>
-      </w:r>
-      <w:r>
-        <w:t xml:space="preserve"> So other method</w:t>
-      </w:r>
-      <w:r>
-        <w:t>s</w:t>
-      </w:r>
-      <w:r>
-        <w:t xml:space="preserve"> were researched and implemented.</w:t>
-      </w:r>
-    </w:p>
-    <w:p/>
+        <w:t>This method was ideal however later in production the team decided it was better to ensure the player has all the abilities from the start of the game.</w:t>
+      </w:r>
+      <w:r>
+        <w:t xml:space="preserve"> This decision was made due to internal testing and also development time constraints, the team could not get the ‘unlock ability’ system working whilst also implementing</w:t>
+      </w:r>
+      <w:r>
+        <w:t xml:space="preserve"> other assets into the game. As the system was never in place</w:t>
+      </w:r>
+      <w:r>
+        <w:t>,</w:t>
+      </w:r>
+      <w:r>
+        <w:t xml:space="preserve"> the level designer never designed a level based upon gradual unlock and made them more open</w:t>
+      </w:r>
+      <w:r>
+        <w:t xml:space="preserve"> as they </w:t>
+      </w:r>
+      <w:r>
+        <w:t>were used to having everything unlocked.</w:t>
+      </w:r>
+      <w:r>
+        <w:t xml:space="preserve"> </w:t>
+      </w:r>
+    </w:p>
     <w:p/>
     <w:p>
       <w:pPr>
@@ -8295,7 +7862,7 @@
         </w:rPr>
         <w:t>Designer Creating Technical Art</w:t>
       </w:r>
-      <w:bookmarkEnd w:id="22"/>
+      <w:bookmarkEnd w:id="13"/>
       <w:r>
         <w:rPr>
           <w:u w:val="single"/>
@@ -8311,7 +7878,34 @@
         <w:t>e</w:t>
       </w:r>
       <w:r>
-        <w:t>ated were to primary aid designer in prototyping levels and to quickly alter them for further development.</w:t>
+        <w:t>ated were to primary aid designer</w:t>
+      </w:r>
+      <w:r>
+        <w:t>s</w:t>
+      </w:r>
+      <w:r>
+        <w:t xml:space="preserve"> in prototyping levels and to quickly alter</w:t>
+      </w:r>
+      <w:r>
+        <w:t xml:space="preserve"> levels</w:t>
+      </w:r>
+      <w:r>
+        <w:t xml:space="preserve"> for further development.</w:t>
+      </w:r>
+      <w:r>
+        <w:t xml:space="preserve"> </w:t>
+      </w:r>
+      <w:r>
+        <w:t xml:space="preserve">The tool as shown in </w:t>
+      </w:r>
+      <w:r>
+        <w:rPr>
+          <w:highlight w:val="yellow"/>
+        </w:rPr>
+        <w:t>figure 3</w:t>
+      </w:r>
+      <w:r>
+        <w:t xml:space="preserve"> is the moving platform tool. The designer can place a platform of any mesh they want and designate the location they want it to go, the designer can also decide how long they want the platform to get there over a designated amount of seconds, they can also chose if they want the platform to rotate and in any direction they want, the platform will always go back to its original location and rotation. This made implementing gloating platforms and jumping puzzles easy as the designer can simply place them in and with the seconds over time feature can easily match up two or more platforms in a row so that they do not become out of synch. </w:t>
       </w:r>
     </w:p>
     <w:p>
@@ -8363,7 +7957,8 @@
                                 <w:noProof/>
                               </w:rPr>
                             </w:pPr>
-                            <w:bookmarkStart w:id="25" w:name="_Toc6402518"/>
+                            <w:bookmarkStart w:id="14" w:name="_Toc6402518"/>
+                            <w:bookmarkStart w:id="15" w:name="_Toc6577879"/>
                             <w:r>
                               <w:t xml:space="preserve">Figure </w:t>
                             </w:r>
@@ -8378,7 +7973,8 @@
                             <w:r>
                               <w:t>- Moving Platform Tool</w:t>
                             </w:r>
-                            <w:bookmarkEnd w:id="25"/>
+                            <w:bookmarkEnd w:id="14"/>
+                            <w:bookmarkEnd w:id="15"/>
                           </w:p>
                         </w:txbxContent>
                       </wps:txbx>
@@ -8396,7 +7992,11 @@
           </mc:Choice>
           <mc:Fallback>
             <w:pict>
-              <v:shape w14:anchorId="1E92294D" id="Text Box 39" o:spid="_x0000_s1061" type="#_x0000_t202" style="position:absolute;margin-left:0;margin-top:219.9pt;width:423.75pt;height:.05pt;z-index:251670528;visibility:visible;mso-wrap-style:square;mso-wrap-distance-left:9pt;mso-wrap-distance-top:0;mso-wrap-distance-right:9pt;mso-wrap-distance-bottom:0;mso-position-horizontal:absolute;mso-position-horizontal-relative:text;mso-position-vertical:absolute;mso-position-vertical-relative:text;v-text-anchor:top" o:gfxdata="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" stroked="f">
+              <v:shapetype w14:anchorId="1E92294D" id="_x0000_t202" coordsize="21600,21600" o:spt="202" path="m,l,21600r21600,l21600,xe">
+                <v:stroke joinstyle="miter"/>
+                <v:path gradientshapeok="t" o:connecttype="rect"/>
+              </v:shapetype>
+              <v:shape id="Text Box 39" o:spid="_x0000_s1059" type="#_x0000_t202" style="position:absolute;margin-left:0;margin-top:219.9pt;width:423.75pt;height:.05pt;z-index:251670528;visibility:visible;mso-wrap-style:square;mso-wrap-distance-left:9pt;mso-wrap-distance-top:0;mso-wrap-distance-right:9pt;mso-wrap-distance-bottom:0;mso-position-horizontal:absolute;mso-position-horizontal-relative:text;mso-position-vertical:absolute;mso-position-vertical-relative:text;v-text-anchor:top" o:gfxdata="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" stroked="f">
                 <v:textbox style="mso-fit-shape-to-text:t" inset="0,0,0,0">
                   <w:txbxContent>
                     <w:p>
@@ -8406,7 +8006,8 @@
                           <w:noProof/>
                         </w:rPr>
                       </w:pPr>
-                      <w:bookmarkStart w:id="26" w:name="_Toc6402518"/>
+                      <w:bookmarkStart w:id="16" w:name="_Toc6402518"/>
+                      <w:bookmarkStart w:id="17" w:name="_Toc6577879"/>
                       <w:r>
                         <w:t xml:space="preserve">Figure </w:t>
                       </w:r>
@@ -8421,7 +8022,8 @@
                       <w:r>
                         <w:t>- Moving Platform Tool</w:t>
                       </w:r>
-                      <w:bookmarkEnd w:id="26"/>
+                      <w:bookmarkEnd w:id="16"/>
+                      <w:bookmarkEnd w:id="17"/>
                     </w:p>
                   </w:txbxContent>
                 </v:textbox>
@@ -8459,7 +8061,7 @@
                     <pic:cNvPicPr/>
                   </pic:nvPicPr>
                   <pic:blipFill>
-                    <a:blip r:embed="rId20" cstate="print">
+                    <a:blip r:embed="rId18" cstate="print">
                       <a:extLst>
                         <a:ext uri="{28A0092B-C50C-407E-A947-70E740481C1C}">
                           <a14:useLocalDpi xmlns:a14="http://schemas.microsoft.com/office/drawing/2010/main" val="0"/>
@@ -8501,7 +8103,7 @@
           <w:u w:val="single"/>
         </w:rPr>
       </w:pPr>
-      <w:bookmarkStart w:id="27" w:name="_Toc5263331"/>
+      <w:bookmarkStart w:id="18" w:name="_Toc5263331"/>
     </w:p>
     <w:p>
       <w:pPr>
@@ -8552,10 +8154,19 @@
         <w:rPr>
           <w:noProof/>
         </w:rPr>
+        <w:lastRenderedPageBreak/>
         <w:drawing>
-          <wp:inline distT="0" distB="0" distL="0" distR="0" wp14:anchorId="34E2EF17" wp14:editId="7825E6BC">
+          <wp:anchor distT="0" distB="0" distL="114300" distR="114300" simplePos="0" relativeHeight="251677696" behindDoc="0" locked="0" layoutInCell="1" allowOverlap="1" wp14:anchorId="34E2EF17" wp14:editId="53E529FF">
+            <wp:simplePos x="0" y="0"/>
+            <wp:positionH relativeFrom="margin">
+              <wp:posOffset>-69215</wp:posOffset>
+            </wp:positionH>
+            <wp:positionV relativeFrom="paragraph">
+              <wp:posOffset>790575</wp:posOffset>
+            </wp:positionV>
             <wp:extent cx="5731510" cy="2727960"/>
             <wp:effectExtent l="0" t="0" r="2540" b="0"/>
+            <wp:wrapSquare wrapText="bothSides"/>
             <wp:docPr id="40" name="Picture 40"/>
             <wp:cNvGraphicFramePr>
               <a:graphicFrameLocks xmlns:a="http://schemas.openxmlformats.org/drawingml/2006/main" noChangeAspect="1"/>
@@ -8568,7 +8179,13 @@
                     <pic:cNvPicPr/>
                   </pic:nvPicPr>
                   <pic:blipFill>
-                    <a:blip r:embed="rId21"/>
+                    <a:blip r:embed="rId19">
+                      <a:extLst>
+                        <a:ext uri="{28A0092B-C50C-407E-A947-70E740481C1C}">
+                          <a14:useLocalDpi xmlns:a14="http://schemas.microsoft.com/office/drawing/2010/main" val="0"/>
+                        </a:ext>
+                      </a:extLst>
+                    </a:blip>
                     <a:stretch>
                       <a:fillRect/>
                     </a:stretch>
@@ -8585,15 +8202,47 @@
                 </pic:pic>
               </a:graphicData>
             </a:graphic>
-          </wp:inline>
+            <wp14:sizeRelH relativeFrom="page">
+              <wp14:pctWidth>0</wp14:pctWidth>
+            </wp14:sizeRelH>
+            <wp14:sizeRelV relativeFrom="page">
+              <wp14:pctHeight>0</wp14:pctHeight>
+            </wp14:sizeRelV>
+          </wp:anchor>
         </w:drawing>
       </w:r>
+      <w:r>
+        <w:t xml:space="preserve">The Fence tool as shown below in </w:t>
+      </w:r>
+      <w:r>
+        <w:rPr>
+          <w:highlight w:val="yellow"/>
+        </w:rPr>
+        <w:t>figure 4</w:t>
+      </w:r>
+      <w:r>
+        <w:t xml:space="preserve"> allows the designer to quickly place fences around a given area whilst maintaining the same direction as the previously placed fence as to give the fence aligning some continuity. This feature can be overridden easily by manually adjusting the fence to create more sharp shapes such as for creating corner or to square of a section</w:t>
+      </w:r>
+      <w:r>
+        <w:t>. Using this method</w:t>
+      </w:r>
+      <w:r>
+        <w:t xml:space="preserve"> </w:t>
+      </w:r>
+      <w:r>
+        <w:t>also decreased draw calls within the level which</w:t>
+      </w:r>
+      <w:r>
+        <w:t xml:space="preserve"> means the level loads faster, as the single spline mesh is loaded rather than individual meshes</w:t>
+      </w:r>
+      <w:bookmarkStart w:id="19" w:name="_GoBack"/>
+      <w:bookmarkEnd w:id="19"/>
     </w:p>
     <w:p>
       <w:pPr>
         <w:pStyle w:val="Caption"/>
       </w:pPr>
-      <w:bookmarkStart w:id="28" w:name="_Toc6343169"/>
+      <w:bookmarkStart w:id="20" w:name="_Toc6577880"/>
       <w:r>
         <w:t xml:space="preserve">Figure </w:t>
       </w:r>
@@ -8608,7 +8257,7 @@
       <w:r>
         <w:t>- Fence Tool</w:t>
       </w:r>
-      <w:bookmarkEnd w:id="28"/>
+      <w:bookmarkEnd w:id="20"/>
     </w:p>
     <w:p/>
     <w:p>
@@ -8625,8 +8274,7 @@
         </w:rPr>
         <w:t>3.1.1 Brief discussion of relevant literature</w:t>
       </w:r>
-      <w:bookmarkEnd w:id="0"/>
-      <w:bookmarkEnd w:id="27"/>
+      <w:bookmarkEnd w:id="18"/>
     </w:p>
     <w:p>
       <w:pPr>
@@ -8662,7 +8310,7 @@
           <w:u w:val="single"/>
         </w:rPr>
       </w:pPr>
-      <w:bookmarkStart w:id="29" w:name="_Toc5263332"/>
+      <w:bookmarkStart w:id="21" w:name="_Toc5263332"/>
       <w:r>
         <w:rPr>
           <w:u w:val="single"/>
@@ -8675,7 +8323,7 @@
         </w:rPr>
         <w:t>How this work was approached (design etc)</w:t>
       </w:r>
-      <w:bookmarkEnd w:id="29"/>
+      <w:bookmarkEnd w:id="21"/>
     </w:p>
     <w:p>
       <w:pPr>
@@ -8686,11 +8334,11 @@
       <w:pPr>
         <w:pStyle w:val="Heading2"/>
       </w:pPr>
-      <w:bookmarkStart w:id="30" w:name="_Toc5263333"/>
+      <w:bookmarkStart w:id="22" w:name="_Toc5263333"/>
       <w:r>
         <w:t>3.1.3 Problems, solutions and evaluation of this work in comparison to research undertaken</w:t>
       </w:r>
-      <w:bookmarkEnd w:id="30"/>
+      <w:bookmarkEnd w:id="22"/>
     </w:p>
     <w:p/>
     <w:p/>
@@ -8699,7 +8347,108 @@
     <w:p/>
     <w:p/>
     <w:p/>
-    <w:p/>
+    <w:p>
+      <w:pPr>
+        <w:tabs>
+          <w:tab w:val="left" w:pos="2550"/>
+        </w:tabs>
+      </w:pPr>
+      <w:r>
+        <w:lastRenderedPageBreak/>
+        <w:tab/>
+      </w:r>
+    </w:p>
+    <w:p>
+      <w:pPr>
+        <w:tabs>
+          <w:tab w:val="left" w:pos="2550"/>
+        </w:tabs>
+      </w:pPr>
+    </w:p>
+    <w:p>
+      <w:pPr>
+        <w:tabs>
+          <w:tab w:val="left" w:pos="2550"/>
+        </w:tabs>
+      </w:pPr>
+    </w:p>
+    <w:p>
+      <w:pPr>
+        <w:tabs>
+          <w:tab w:val="left" w:pos="2550"/>
+        </w:tabs>
+      </w:pPr>
+    </w:p>
+    <w:p>
+      <w:pPr>
+        <w:tabs>
+          <w:tab w:val="left" w:pos="2550"/>
+        </w:tabs>
+      </w:pPr>
+    </w:p>
+    <w:p>
+      <w:pPr>
+        <w:tabs>
+          <w:tab w:val="left" w:pos="2550"/>
+        </w:tabs>
+      </w:pPr>
+    </w:p>
+    <w:p>
+      <w:pPr>
+        <w:tabs>
+          <w:tab w:val="left" w:pos="2550"/>
+        </w:tabs>
+      </w:pPr>
+    </w:p>
+    <w:p>
+      <w:pPr>
+        <w:tabs>
+          <w:tab w:val="left" w:pos="2550"/>
+        </w:tabs>
+      </w:pPr>
+    </w:p>
+    <w:p>
+      <w:pPr>
+        <w:tabs>
+          <w:tab w:val="left" w:pos="2550"/>
+        </w:tabs>
+      </w:pPr>
+    </w:p>
+    <w:p>
+      <w:pPr>
+        <w:tabs>
+          <w:tab w:val="left" w:pos="2550"/>
+        </w:tabs>
+      </w:pPr>
+    </w:p>
+    <w:p>
+      <w:pPr>
+        <w:tabs>
+          <w:tab w:val="left" w:pos="2550"/>
+        </w:tabs>
+      </w:pPr>
+    </w:p>
+    <w:p>
+      <w:pPr>
+        <w:tabs>
+          <w:tab w:val="left" w:pos="2550"/>
+        </w:tabs>
+      </w:pPr>
+    </w:p>
+    <w:p>
+      <w:pPr>
+        <w:tabs>
+          <w:tab w:val="left" w:pos="2550"/>
+        </w:tabs>
+      </w:pPr>
+    </w:p>
+    <w:p>
+      <w:pPr>
+        <w:tabs>
+          <w:tab w:val="left" w:pos="2550"/>
+        </w:tabs>
+      </w:pPr>
+    </w:p>
     <w:p>
       <w:pPr>
         <w:jc w:val="both"/>
@@ -8710,11 +8459,11 @@
         <w:pStyle w:val="Heading2"/>
         <w:jc w:val="both"/>
       </w:pPr>
-      <w:bookmarkStart w:id="31" w:name="_Toc5263334"/>
+      <w:bookmarkStart w:id="23" w:name="_Toc5263334"/>
       <w:r>
         <w:t>3.2 The second task undertaken(change)</w:t>
       </w:r>
-      <w:bookmarkEnd w:id="31"/>
+      <w:bookmarkEnd w:id="23"/>
     </w:p>
     <w:p>
       <w:pPr>
@@ -8738,14 +8487,14 @@
           <w:u w:val="single"/>
         </w:rPr>
       </w:pPr>
-      <w:bookmarkStart w:id="32" w:name="_Toc5263335"/>
+      <w:bookmarkStart w:id="24" w:name="_Toc5263335"/>
       <w:r>
         <w:rPr>
           <w:u w:val="single"/>
         </w:rPr>
         <w:t>3.2.1 Brief discussion of relevant literature</w:t>
       </w:r>
-      <w:bookmarkEnd w:id="32"/>
+      <w:bookmarkEnd w:id="24"/>
     </w:p>
     <w:p>
       <w:pPr>
@@ -8766,14 +8515,14 @@
           <w:u w:val="single"/>
         </w:rPr>
       </w:pPr>
-      <w:bookmarkStart w:id="33" w:name="_Toc5263336"/>
+      <w:bookmarkStart w:id="25" w:name="_Toc5263336"/>
       <w:r>
         <w:rPr>
           <w:u w:val="single"/>
         </w:rPr>
         <w:t>3.2.2 How this work was approached (design etc)</w:t>
       </w:r>
-      <w:bookmarkEnd w:id="33"/>
+      <w:bookmarkEnd w:id="25"/>
     </w:p>
     <w:p>
       <w:pPr>
@@ -8789,11 +8538,11 @@
       <w:pPr>
         <w:pStyle w:val="Heading2"/>
       </w:pPr>
-      <w:bookmarkStart w:id="34" w:name="_Toc5263337"/>
+      <w:bookmarkStart w:id="26" w:name="_Toc5263337"/>
       <w:r>
         <w:t>3.2.3 Problems, solutions and evaluation of this work in comparison to research undertaken</w:t>
       </w:r>
-      <w:bookmarkEnd w:id="34"/>
+      <w:bookmarkEnd w:id="26"/>
     </w:p>
     <w:p/>
     <w:p/>
@@ -8807,12 +8556,11 @@
         </w:numPr>
         <w:jc w:val="both"/>
       </w:pPr>
-      <w:bookmarkStart w:id="35" w:name="_Toc5263338"/>
-      <w:r>
-        <w:lastRenderedPageBreak/>
+      <w:bookmarkStart w:id="27" w:name="_Toc5263338"/>
+      <w:r>
         <w:t>Reflection</w:t>
       </w:r>
-      <w:bookmarkEnd w:id="35"/>
+      <w:bookmarkEnd w:id="27"/>
     </w:p>
     <w:p/>
     <w:p>
@@ -8824,11 +8572,12 @@
         </w:numPr>
         <w:jc w:val="both"/>
       </w:pPr>
-      <w:bookmarkStart w:id="36" w:name="_Toc5263339"/>
-      <w:r>
+      <w:bookmarkStart w:id="28" w:name="_Toc5263339"/>
+      <w:r>
+        <w:lastRenderedPageBreak/>
         <w:t>Conclusion</w:t>
       </w:r>
-      <w:bookmarkEnd w:id="36"/>
+      <w:bookmarkEnd w:id="28"/>
     </w:p>
     <w:p>
       <w:pPr>
@@ -9008,14 +8757,14 @@
           <w:u w:val="single"/>
         </w:rPr>
       </w:pPr>
-      <w:bookmarkStart w:id="37" w:name="_Toc5263340"/>
+      <w:bookmarkStart w:id="29" w:name="_Toc5263340"/>
       <w:r>
         <w:rPr>
           <w:u w:val="single"/>
         </w:rPr>
         <w:t>Bibliography</w:t>
       </w:r>
-      <w:bookmarkEnd w:id="37"/>
+      <w:bookmarkEnd w:id="29"/>
     </w:p>
     <w:p/>
     <w:p>
@@ -9210,6 +8959,35 @@
                 <w:rPr>
                   <w:noProof/>
                 </w:rPr>
+                <w:t xml:space="preserve">Schell, J. (2008). </w:t>
+              </w:r>
+              <w:r>
+                <w:rPr>
+                  <w:i/>
+                  <w:iCs/>
+                  <w:noProof/>
+                </w:rPr>
+                <w:t>The Art of Game Design: A book of lenses.</w:t>
+              </w:r>
+              <w:r>
+                <w:rPr>
+                  <w:noProof/>
+                </w:rPr>
+                <w:t xml:space="preserve"> Boston: CRC Press.</w:t>
+              </w:r>
+            </w:p>
+            <w:p>
+              <w:pPr>
+                <w:pStyle w:val="Bibliography"/>
+                <w:ind w:left="720" w:hanging="720"/>
+                <w:rPr>
+                  <w:noProof/>
+                </w:rPr>
+              </w:pPr>
+              <w:r>
+                <w:rPr>
+                  <w:noProof/>
+                </w:rPr>
                 <w:t xml:space="preserve">Sokanu. (2019, 04 15). </w:t>
               </w:r>
               <w:r>
@@ -9225,6 +9003,35 @@
                   <w:noProof/>
                 </w:rPr>
                 <w:t xml:space="preserve"> Retrieved from CareerExplorer: https://www.careerexplorer.com/careers/technical-artist/</w:t>
+              </w:r>
+            </w:p>
+            <w:p>
+              <w:pPr>
+                <w:pStyle w:val="Bibliography"/>
+                <w:ind w:left="720" w:hanging="720"/>
+                <w:rPr>
+                  <w:noProof/>
+                </w:rPr>
+              </w:pPr>
+              <w:r>
+                <w:rPr>
+                  <w:noProof/>
+                </w:rPr>
+                <w:t xml:space="preserve">Ubisoft. (2016, 04 14). </w:t>
+              </w:r>
+              <w:r>
+                <w:rPr>
+                  <w:i/>
+                  <w:iCs/>
+                  <w:noProof/>
+                </w:rPr>
+                <w:t>Tehnical Art At Ubisoft.</w:t>
+              </w:r>
+              <w:r>
+                <w:rPr>
+                  <w:noProof/>
+                </w:rPr>
+                <w:t xml:space="preserve"> Retrieved from Youtube: https://www.youtube.com/watch?v=mJCkPqpn_Zk</w:t>
               </w:r>
             </w:p>
             <w:p>
@@ -9252,7 +9059,7 @@
                 </w:rPr>
                 <w:t xml:space="preserve">Freeman, W. (2015, Oct 13). Mike bithell: 'the highs and lows of creative freedom are very addictive'. The Observer Retrieved from </w:t>
               </w:r>
-              <w:hyperlink r:id="rId22" w:history="1">
+              <w:hyperlink r:id="rId20" w:history="1">
                 <w:r>
                   <w:rPr>
                     <w:rStyle w:val="Hyperlink"/>
@@ -9325,8 +9132,8 @@
       </w:pPr>
     </w:p>
     <w:sectPr>
-      <w:headerReference w:type="default" r:id="rId23"/>
-      <w:footerReference w:type="default" r:id="rId24"/>
+      <w:headerReference w:type="default" r:id="rId21"/>
+      <w:footerReference w:type="default" r:id="rId22"/>
       <w:pgSz w:w="11906" w:h="16838"/>
       <w:pgMar w:top="1440" w:right="1440" w:bottom="1440" w:left="1440" w:header="708" w:footer="708" w:gutter="0"/>
       <w:pgNumType w:start="0"/>
@@ -9340,7 +9147,7 @@
 
 <file path=word/comments.xml><?xml version="1.0" encoding="utf-8"?>
 <w:comments xmlns:wpc="http://schemas.microsoft.com/office/word/2010/wordprocessingCanvas" xmlns:cx="http://schemas.microsoft.com/office/drawing/2014/chartex" xmlns:cx1="http://schemas.microsoft.com/office/drawing/2015/9/8/chartex" xmlns:cx2="http://schemas.microsoft.com/office/drawing/2015/10/21/chartex" xmlns:cx3="http://schemas.microsoft.com/office/drawing/2016/5/9/chartex" xmlns:cx4="http://schemas.microsoft.com/office/drawing/2016/5/10/chartex" xmlns:cx5="http://schemas.microsoft.com/office/drawing/2016/5/11/chartex" xmlns:cx6="http://schemas.microsoft.com/office/drawing/2016/5/12/chartex" xmlns:cx7="http://schemas.microsoft.com/office/drawing/2016/5/13/chartex" xmlns:cx8="http://schemas.microsoft.com/office/drawing/2016/5/14/chartex" xmlns:mc="http://schemas.openxmlformats.org/markup-compatibility/2006" xmlns:aink="http://schemas.microsoft.com/office/drawing/2016/ink" xmlns:am3d="http://schemas.microsoft.com/office/drawing/2017/model3d" xmlns:o="urn:schemas-microsoft-com:office:office" xmlns:r="http://schemas.openxmlformats.org/officeDocument/2006/relationships" xmlns:m="http://schemas.openxmlformats.org/officeDocument/2006/math" xmlns:v="urn:schemas-microsoft-com:vml" xmlns:wp14="http://schemas.microsoft.com/office/word/2010/wordprocessingDrawing" xmlns:wp="http://schemas.openxmlformats.org/drawingml/2006/wordprocessingDrawing" xmlns:w10="urn:schemas-microsoft-com:office:word" xmlns:w="http://schemas.openxmlformats.org/wordprocessingml/2006/main" xmlns:w14="http://schemas.microsoft.com/office/word/2010/wordml" xmlns:w15="http://schemas.microsoft.com/office/word/2012/wordml" xmlns:w16cid="http://schemas.microsoft.com/office/word/2016/wordml/cid" xmlns:w16se="http://schemas.microsoft.com/office/word/2015/wordml/symex" xmlns:wpg="http://schemas.microsoft.com/office/word/2010/wordprocessingGroup" xmlns:wpi="http://schemas.microsoft.com/office/word/2010/wordprocessingInk" xmlns:wne="http://schemas.microsoft.com/office/word/2006/wordml" xmlns:wps="http://schemas.microsoft.com/office/word/2010/wordprocessingShape" mc:Ignorable="w14 w15 w16se w16cid wp14">
-  <w:comment w:id="6" w:author="Mayhew, Rebecca" w:date="2019-04-17T15:24:00Z" w:initials="MR">
+  <w:comment w:id="5" w:author="Mayhew, Rebecca" w:date="2019-04-17T15:24:00Z" w:initials="MR">
     <w:p>
       <w:pPr>
         <w:pStyle w:val="CommentText"/>
@@ -9416,7 +9223,7 @@
       </w:r>
     </w:p>
   </w:comment>
-  <w:comment w:id="7" w:author="Mayhew, Rebecca" w:date="2019-04-17T15:27:00Z" w:initials="MR">
+  <w:comment w:id="6" w:author="Mayhew, Rebecca" w:date="2019-04-17T15:27:00Z" w:initials="MR">
     <w:p>
       <w:pPr>
         <w:pStyle w:val="CommentText"/>
@@ -9435,7 +9242,7 @@
       </w:r>
     </w:p>
   </w:comment>
-  <w:comment w:id="9" w:author="Mayhew, Rebecca" w:date="2019-04-17T15:29:00Z" w:initials="MR">
+  <w:comment w:id="8" w:author="Mayhew, Rebecca" w:date="2019-04-17T15:29:00Z" w:initials="MR">
     <w:p>
       <w:pPr>
         <w:pStyle w:val="CommentText"/>
@@ -9521,93 +9328,7 @@
       </w:r>
     </w:p>
   </w:comment>
-  <w:comment w:id="11" w:author="Mayhew, Rebecca" w:date="2019-04-17T15:33:00Z" w:initials="MR">
-    <w:p>
-      <w:pPr>
-        <w:pStyle w:val="CommentText"/>
-      </w:pPr>
-      <w:r>
-        <w:rPr>
-          <w:rStyle w:val="CommentReference"/>
-        </w:rPr>
-        <w:annotationRef/>
-      </w:r>
-      <w:r>
-        <w:t>Much more concise – good.</w:t>
-      </w:r>
-    </w:p>
-    <w:p>
-      <w:pPr>
-        <w:pStyle w:val="CommentText"/>
-      </w:pPr>
-    </w:p>
-    <w:p>
-      <w:pPr>
-        <w:pStyle w:val="CommentText"/>
-      </w:pPr>
-      <w:r>
-        <w:t>You often use “of” before “which” where it is not needed.  Be careful of this throughout the document.</w:t>
-      </w:r>
-    </w:p>
-    <w:p>
-      <w:pPr>
-        <w:pStyle w:val="CommentText"/>
-      </w:pPr>
-    </w:p>
-    <w:p>
-      <w:pPr>
-        <w:pStyle w:val="CommentText"/>
-      </w:pPr>
-      <w:r>
-        <w:t>The overall writing quality will need to be refined before submission – it is a little informal in some places.</w:t>
-      </w:r>
-    </w:p>
-    <w:p>
-      <w:pPr>
-        <w:pStyle w:val="CommentText"/>
-      </w:pPr>
-    </w:p>
-    <w:p>
-      <w:pPr>
-        <w:pStyle w:val="CommentText"/>
-      </w:pPr>
-      <w:r>
-        <w:t>Consider adding the fact that you will be including a reflection and conclusion to the introduction.</w:t>
-      </w:r>
-    </w:p>
-    <w:p>
-      <w:pPr>
-        <w:pStyle w:val="CommentText"/>
-      </w:pPr>
-    </w:p>
-    <w:p>
-      <w:pPr>
-        <w:pStyle w:val="CommentText"/>
-      </w:pPr>
-      <w:r>
-        <w:t xml:space="preserve">“Political view” feels like the wrong way to put this, even though the point itself is very relevant.  Perhaps “implications” would be a better way to put it?  Thesaurus.com is your friend </w:t>
-      </w:r>
-      <w:r>
-        <w:rPr>
-          <mc:AlternateContent>
-            <mc:Choice Requires="w16se"/>
-            <mc:Fallback>
-              <w:rFonts w:ascii="Segoe UI Emoji" w:eastAsia="Segoe UI Emoji" w:hAnsi="Segoe UI Emoji" w:cs="Segoe UI Emoji"/>
-            </mc:Fallback>
-          </mc:AlternateContent>
-        </w:rPr>
-        <mc:AlternateContent>
-          <mc:Choice Requires="w16se">
-            <w16se:symEx w16se:font="Segoe UI Emoji" w16se:char="1F60A"/>
-          </mc:Choice>
-          <mc:Fallback>
-            <w:t>😊</w:t>
-          </mc:Fallback>
-        </mc:AlternateContent>
-      </w:r>
-    </w:p>
-  </w:comment>
-  <w:comment w:id="13" w:author="Mayhew, Rebecca" w:date="2019-04-17T15:38:00Z" w:initials="MR">
+  <w:comment w:id="11" w:author="Mayhew, Rebecca" w:date="2019-04-17T15:38:00Z" w:initials="MR">
     <w:p>
       <w:pPr>
         <w:pStyle w:val="CommentText"/>
@@ -9774,7 +9495,7 @@
       </w:r>
     </w:p>
   </w:comment>
-  <w:comment w:id="15" w:author="Mayhew, Rebecca" w:date="2019-04-17T15:49:00Z" w:initials="MR">
+  <w:comment w:id="12" w:author="Mayhew, Rebecca" w:date="2019-04-17T15:53:00Z" w:initials="MR">
     <w:p>
       <w:pPr>
         <w:pStyle w:val="CommentText"/>
@@ -9786,98 +9507,8 @@
         <w:annotationRef/>
       </w:r>
       <w:r>
-        <w:t>Soften to say that this is based on the above and/or this would be one interpretation or aspect of the role.</w:t>
-      </w:r>
-    </w:p>
-  </w:comment>
-  <w:comment w:id="16" w:author="Mayhew, Rebecca" w:date="2019-04-17T15:51:00Z" w:initials="MR">
-    <w:p>
-      <w:pPr>
-        <w:pStyle w:val="CommentText"/>
-      </w:pPr>
-      <w:r>
-        <w:rPr>
-          <w:rStyle w:val="CommentReference"/>
-        </w:rPr>
-        <w:annotationRef/>
-      </w:r>
-      <w:r>
-        <w:t>Consider a reference to back up the idea of having knowledge of other disciplines being an advantage.</w:t>
-      </w:r>
-    </w:p>
-  </w:comment>
-  <w:comment w:id="21" w:author="Mayhew, Rebecca" w:date="2019-04-17T15:53:00Z" w:initials="MR">
-    <w:p>
-      <w:pPr>
-        <w:pStyle w:val="CommentText"/>
-      </w:pPr>
-      <w:r>
-        <w:rPr>
-          <w:rStyle w:val="CommentReference"/>
-        </w:rPr>
-        <w:annotationRef/>
-      </w:r>
-      <w:r>
         <w:t>Figure 2 appears before figure 1 here, which feels confusing.</w:t>
       </w:r>
-    </w:p>
-  </w:comment>
-  <w:comment w:id="23" w:author="Mayhew, Rebecca" w:date="2019-04-17T15:54:00Z" w:initials="MR">
-    <w:p>
-      <w:pPr>
-        <w:pStyle w:val="CommentText"/>
-      </w:pPr>
-      <w:r>
-        <w:rPr>
-          <w:rStyle w:val="CommentReference"/>
-        </w:rPr>
-        <w:annotationRef/>
-      </w:r>
-      <w:r>
-        <w:t>Consider making more concise e.g. “The green bar seen in figure 1 above shows the memory usage for the Third Person…”</w:t>
-      </w:r>
-    </w:p>
-    <w:p>
-      <w:pPr>
-        <w:pStyle w:val="CommentText"/>
-      </w:pPr>
-    </w:p>
-    <w:p>
-      <w:pPr>
-        <w:pStyle w:val="CommentText"/>
-      </w:pPr>
-      <w:r>
-        <w:t xml:space="preserve">Be clear about the stage of development this was the case at.  You have given </w:t>
-      </w:r>
-      <w:proofErr w:type="gramStart"/>
-      <w:r>
-        <w:t>dates</w:t>
-      </w:r>
-      <w:proofErr w:type="gramEnd"/>
-      <w:r>
-        <w:t xml:space="preserve"> but these mean little to a reader in terms of the game’s status at the time.</w:t>
-      </w:r>
-    </w:p>
-  </w:comment>
-  <w:comment w:id="24" w:author="Mayhew, Rebecca" w:date="2019-04-17T15:59:00Z" w:initials="MR">
-    <w:p>
-      <w:pPr>
-        <w:pStyle w:val="CommentText"/>
-      </w:pPr>
-      <w:r>
-        <w:rPr>
-          <w:rStyle w:val="CommentReference"/>
-        </w:rPr>
-        <w:annotationRef/>
-      </w:r>
-      <w:r>
-        <w:t xml:space="preserve">Why?  What informed this decision?  Do you have literature to support this approach, or was it as a result of </w:t>
-      </w:r>
-      <w:proofErr w:type="gramStart"/>
-      <w:r>
-        <w:t>testing.</w:t>
-      </w:r>
-      <w:proofErr w:type="gramEnd"/>
     </w:p>
   </w:comment>
 </w:comments>
@@ -9888,13 +9519,8 @@
   <w15:commentEx w15:paraId="5B0BAB1A" w15:done="0"/>
   <w15:commentEx w15:paraId="52623649" w15:done="0"/>
   <w15:commentEx w15:paraId="193D88B7" w15:done="0"/>
-  <w15:commentEx w15:paraId="162E136B" w15:done="0"/>
   <w15:commentEx w15:paraId="290E050E" w15:done="0"/>
-  <w15:commentEx w15:paraId="2F10F7CE" w15:done="0"/>
-  <w15:commentEx w15:paraId="38DA7EDB" w15:done="0"/>
   <w15:commentEx w15:paraId="3DE2F588" w15:done="0"/>
-  <w15:commentEx w15:paraId="527E43C6" w15:done="0"/>
-  <w15:commentEx w15:paraId="7C9D4B3A" w15:done="0"/>
 </w15:commentsEx>
 </file>
 
@@ -9903,13 +9529,8 @@
   <w16cid:commentId w16cid:paraId="5B0BAB1A" w16cid:durableId="2061C3BD"/>
   <w16cid:commentId w16cid:paraId="52623649" w16cid:durableId="2061C459"/>
   <w16cid:commentId w16cid:paraId="193D88B7" w16cid:durableId="2061C4E6"/>
-  <w16cid:commentId w16cid:paraId="162E136B" w16cid:durableId="2061C5D5"/>
   <w16cid:commentId w16cid:paraId="290E050E" w16cid:durableId="2061C6E3"/>
-  <w16cid:commentId w16cid:paraId="2F10F7CE" w16cid:durableId="2061C998"/>
-  <w16cid:commentId w16cid:paraId="38DA7EDB" w16cid:durableId="2061CA1A"/>
   <w16cid:commentId w16cid:paraId="3DE2F588" w16cid:durableId="2061CA5E"/>
-  <w16cid:commentId w16cid:paraId="527E43C6" w16cid:durableId="2061CAD1"/>
-  <w16cid:commentId w16cid:paraId="7C9D4B3A" w16cid:durableId="2061CBCC"/>
 </w16cid:commentsIds>
 </file>
 
@@ -13024,6 +12645,7 @@
   <w:style w:type="character" w:default="1" w:styleId="DefaultParagraphFont">
     <w:name w:val="Default Paragraph Font"/>
     <w:uiPriority w:val="1"/>
+    <w:semiHidden/>
     <w:unhideWhenUsed/>
   </w:style>
   <w:style w:type="table" w:default="1" w:styleId="TableNormal">
@@ -13769,7 +13391,7 @@
         <b:Corporate>Sokanu</b:Corporate>
       </b:Author>
     </b:Author>
-    <b:RefOrder>4</b:RefOrder>
+    <b:RefOrder>5</b:RefOrder>
   </b:Source>
   <b:Source>
     <b:Tag>Ful18</b:Tag>
@@ -13807,7 +13429,7 @@
     <b:Month>9</b:Month>
     <b:Day>20</b:Day>
     <b:URL>https://medium.com/humans-create-software/composition-over-inheritance-cb6f88070205</b:URL>
-    <b:RefOrder>3</b:RefOrder>
+    <b:RefOrder>4</b:RefOrder>
   </b:Source>
   <b:Source>
     <b:Tag>Ubi16</b:Tag>
@@ -13840,11 +13462,31 @@
     </b:Author>
     <b:RefOrder>2</b:RefOrder>
   </b:Source>
+  <b:Source>
+    <b:Tag>Jes08</b:Tag>
+    <b:SourceType>Book</b:SourceType>
+    <b:Guid>{4427CC63-DFB9-4DCF-B663-1773AE42046C}</b:Guid>
+    <b:Title>The Art of Game Design: A book of lenses</b:Title>
+    <b:Year>2008</b:Year>
+    <b:Author>
+      <b:Author>
+        <b:NameList>
+          <b:Person>
+            <b:Last>Schell</b:Last>
+            <b:First>Jesse</b:First>
+          </b:Person>
+        </b:NameList>
+      </b:Author>
+    </b:Author>
+    <b:City>Boston</b:City>
+    <b:Publisher>CRC Press</b:Publisher>
+    <b:RefOrder>3</b:RefOrder>
+  </b:Source>
 </b:Sources>
 </file>
 
 <file path=customXml/itemProps1.xml><?xml version="1.0" encoding="utf-8"?>
-<ds:datastoreItem xmlns:ds="http://schemas.openxmlformats.org/officeDocument/2006/customXml" ds:itemID="{986A7A1A-5FA7-4CF0-B189-D6B72EF038F4}">
+<ds:datastoreItem xmlns:ds="http://schemas.openxmlformats.org/officeDocument/2006/customXml" ds:itemID="{8F386CE6-D314-4863-A0EF-289F85ABB837}">
   <ds:schemaRefs>
     <ds:schemaRef ds:uri="http://schemas.openxmlformats.org/officeDocument/2006/bibliography"/>
   </ds:schemaRefs>

</xml_diff>